<commit_message>
DMIT1006: Assignment2 is done
</commit_message>
<xml_diff>
--- a/DMIT 1006/Assignment/Value Proposition/Assignment2 Seonhye Yoon.docx
+++ b/DMIT 1006/Assignment/Value Proposition/Assignment2 Seonhye Yoon.docx
@@ -13,38 +13,43 @@
           <w:docPartUnique/>
         </w:docPartObj>
       </w:sdtPr>
+      <w:sdtEndPr/>
       <w:sdtContent>
         <w:p>
           <w:pPr>
+            <w:spacing w:line="276" w:lineRule="auto"/>
             <w:rPr>
-              <w:rFonts w:ascii="sans serif" w:hAnsi="sans serif"/>
+              <w:rFonts w:ascii="sans serif" w:hAnsi="sans serif" w:hint="eastAsia"/>
             </w:rPr>
           </w:pPr>
         </w:p>
         <w:p>
           <w:pPr>
             <w:pStyle w:val="Title"/>
+            <w:spacing w:line="276" w:lineRule="auto"/>
             <w:jc w:val="center"/>
             <w:rPr>
-              <w:rFonts w:ascii="sans serif" w:hAnsi="sans serif"/>
+              <w:rFonts w:ascii="sans serif" w:hAnsi="sans serif" w:hint="eastAsia"/>
             </w:rPr>
           </w:pPr>
         </w:p>
         <w:p>
           <w:pPr>
             <w:pStyle w:val="Title"/>
+            <w:spacing w:line="276" w:lineRule="auto"/>
             <w:jc w:val="center"/>
             <w:rPr>
-              <w:rFonts w:ascii="sans serif" w:hAnsi="sans serif"/>
+              <w:rFonts w:ascii="sans serif" w:hAnsi="sans serif" w:hint="eastAsia"/>
             </w:rPr>
           </w:pPr>
         </w:p>
         <w:p>
           <w:pPr>
             <w:pStyle w:val="Title"/>
+            <w:spacing w:line="276" w:lineRule="auto"/>
             <w:jc w:val="center"/>
             <w:rPr>
-              <w:rFonts w:ascii="sans serif" w:hAnsi="sans serif"/>
+              <w:rFonts w:ascii="sans serif" w:hAnsi="sans serif" w:hint="eastAsia"/>
             </w:rPr>
           </w:pPr>
           <w:r>
@@ -57,36 +62,40 @@
         <w:p>
           <w:pPr>
             <w:pStyle w:val="Heading1"/>
+            <w:spacing w:line="276" w:lineRule="auto"/>
             <w:jc w:val="center"/>
             <w:rPr>
-              <w:rFonts w:ascii="sans serif" w:hAnsi="sans serif"/>
+              <w:rFonts w:ascii="sans serif" w:hAnsi="sans serif" w:hint="eastAsia"/>
             </w:rPr>
           </w:pPr>
         </w:p>
         <w:p>
           <w:pPr>
             <w:pStyle w:val="Heading1"/>
+            <w:spacing w:line="276" w:lineRule="auto"/>
             <w:jc w:val="center"/>
             <w:rPr>
-              <w:rFonts w:ascii="sans serif" w:hAnsi="sans serif"/>
+              <w:rFonts w:ascii="sans serif" w:hAnsi="sans serif" w:hint="eastAsia"/>
             </w:rPr>
           </w:pPr>
         </w:p>
         <w:p>
           <w:pPr>
             <w:pStyle w:val="Heading1"/>
+            <w:spacing w:line="276" w:lineRule="auto"/>
             <w:jc w:val="center"/>
             <w:rPr>
-              <w:rFonts w:ascii="sans serif" w:hAnsi="sans serif"/>
+              <w:rFonts w:ascii="sans serif" w:hAnsi="sans serif" w:hint="eastAsia"/>
             </w:rPr>
           </w:pPr>
         </w:p>
         <w:p>
           <w:pPr>
             <w:pStyle w:val="Heading1"/>
+            <w:spacing w:line="276" w:lineRule="auto"/>
             <w:jc w:val="center"/>
             <w:rPr>
-              <w:rFonts w:ascii="sans serif" w:hAnsi="sans serif"/>
+              <w:rFonts w:ascii="sans serif" w:hAnsi="sans serif" w:hint="eastAsia"/>
             </w:rPr>
           </w:pPr>
           <w:r>
@@ -101,7 +110,7 @@
             <w:pStyle w:val="Heading2"/>
             <w:jc w:val="center"/>
             <w:rPr>
-              <w:rFonts w:ascii="sans serif" w:hAnsi="sans serif"/>
+              <w:rFonts w:ascii="sans serif" w:hAnsi="sans serif" w:hint="eastAsia"/>
             </w:rPr>
           </w:pPr>
           <w:r>
@@ -116,7 +125,7 @@
             <w:pStyle w:val="Heading2"/>
             <w:jc w:val="center"/>
             <w:rPr>
-              <w:rFonts w:ascii="sans serif" w:hAnsi="sans serif"/>
+              <w:rFonts w:ascii="sans serif" w:hAnsi="sans serif" w:hint="eastAsia"/>
             </w:rPr>
           </w:pPr>
           <w:r>
@@ -131,7 +140,7 @@
             <w:pStyle w:val="Heading2"/>
             <w:jc w:val="center"/>
             <w:rPr>
-              <w:rFonts w:ascii="sans serif" w:hAnsi="sans serif"/>
+              <w:rFonts w:ascii="sans serif" w:hAnsi="sans serif" w:hint="eastAsia"/>
             </w:rPr>
           </w:pPr>
           <w:r>
@@ -143,33 +152,37 @@
         </w:p>
         <w:p>
           <w:pPr>
+            <w:spacing w:line="276" w:lineRule="auto"/>
             <w:jc w:val="center"/>
             <w:rPr>
-              <w:rFonts w:ascii="sans serif" w:hAnsi="sans serif"/>
+              <w:rFonts w:ascii="sans serif" w:hAnsi="sans serif" w:hint="eastAsia"/>
             </w:rPr>
           </w:pPr>
         </w:p>
         <w:p>
           <w:pPr>
+            <w:spacing w:line="276" w:lineRule="auto"/>
             <w:jc w:val="center"/>
             <w:rPr>
-              <w:rFonts w:ascii="sans serif" w:hAnsi="sans serif"/>
+              <w:rFonts w:ascii="sans serif" w:hAnsi="sans serif" w:hint="eastAsia"/>
             </w:rPr>
           </w:pPr>
         </w:p>
         <w:p>
           <w:pPr>
+            <w:spacing w:line="276" w:lineRule="auto"/>
             <w:jc w:val="center"/>
             <w:rPr>
-              <w:rFonts w:ascii="sans serif" w:hAnsi="sans serif"/>
+              <w:rFonts w:ascii="sans serif" w:hAnsi="sans serif" w:hint="eastAsia"/>
             </w:rPr>
           </w:pPr>
         </w:p>
         <w:p>
           <w:pPr>
+            <w:spacing w:line="276" w:lineRule="auto"/>
             <w:jc w:val="center"/>
             <w:rPr>
-              <w:rFonts w:ascii="sans serif" w:hAnsi="sans serif"/>
+              <w:rFonts w:ascii="sans serif" w:hAnsi="sans serif" w:hint="eastAsia"/>
             </w:rPr>
           </w:pPr>
           <w:r>
@@ -181,86 +194,1051 @@
         </w:p>
         <w:p>
           <w:pPr>
+            <w:spacing w:line="276" w:lineRule="auto"/>
             <w:jc w:val="center"/>
             <w:rPr>
-              <w:rFonts w:ascii="sans serif" w:hAnsi="sans serif"/>
+              <w:rFonts w:ascii="sans serif" w:hAnsi="sans serif" w:hint="eastAsia"/>
             </w:rPr>
           </w:pPr>
           <w:r>
             <w:rPr>
-              <w:rFonts w:ascii="sans serif" w:hAnsi="sans serif"/>
+              <w:rFonts w:ascii="sans serif" w:hAnsi="sans serif" w:hint="eastAsia"/>
             </w:rPr>
-            <w:t>14</w:t>
-          </w:r>
-          <w:r>
-            <w:rPr>
-              <w:rFonts w:ascii="sans serif" w:hAnsi="sans serif"/>
-              <w:vertAlign w:val="superscript"/>
-            </w:rPr>
-            <w:t>th</w:t>
+            <w:t>October 14th</w:t>
           </w:r>
           <w:r>
             <w:rPr>
               <w:rFonts w:ascii="sans serif" w:hAnsi="sans serif"/>
             </w:rPr>
-            <w:t xml:space="preserve"> </w:t>
+            <w:t>, 2021</w:t>
           </w:r>
-          <w:proofErr w:type="gramStart"/>
+        </w:p>
+        <w:p>
+          <w:pPr>
+            <w:spacing w:line="276" w:lineRule="auto"/>
+            <w:rPr>
+              <w:rFonts w:ascii="sans serif" w:hAnsi="sans serif" w:hint="eastAsia"/>
+            </w:rPr>
+          </w:pPr>
+        </w:p>
+      </w:sdtContent>
+    </w:sdt>
+    <w:p>
+      <w:pPr>
+        <w:spacing w:line="276" w:lineRule="auto"/>
+        <w:rPr>
+          <w:rFonts w:ascii="sans serif" w:hAnsi="sans serif" w:hint="eastAsia"/>
+        </w:rPr>
+      </w:pPr>
+      <w:r>
+        <w:rPr>
+          <w:rFonts w:ascii="sans serif" w:hAnsi="sans serif"/>
+        </w:rPr>
+        <w:br w:type="page"/>
+      </w:r>
+    </w:p>
+    <w:p>
+      <w:pPr>
+        <w:spacing w:line="276" w:lineRule="auto"/>
+        <w:rPr>
+          <w:rFonts w:ascii="sans serif" w:eastAsia="Times New Roman" w:hAnsi="sans serif" w:cs="Segoe UI"/>
+          <w:b/>
+          <w:bCs/>
+          <w:sz w:val="28"/>
+          <w:szCs w:val="28"/>
+          <w:lang w:eastAsia="ko-KR"/>
+        </w:rPr>
+      </w:pPr>
+      <w:r>
+        <w:rPr>
+          <w:rFonts w:ascii="sans serif" w:eastAsia="Times New Roman" w:hAnsi="sans serif" w:cs="Segoe UI"/>
+          <w:b/>
+          <w:bCs/>
+          <w:sz w:val="28"/>
+          <w:szCs w:val="28"/>
+          <w:lang w:eastAsia="ko-KR"/>
+        </w:rPr>
+        <w:lastRenderedPageBreak/>
+        <w:t>Season10 Ep.8</w:t>
+      </w:r>
+      <w:r>
+        <w:rPr>
+          <w:rFonts w:ascii="sans serif" w:eastAsia="Times New Roman" w:hAnsi="sans serif" w:cs="Segoe UI"/>
+          <w:b/>
+          <w:bCs/>
+          <w:sz w:val="28"/>
+          <w:szCs w:val="28"/>
+          <w:lang w:eastAsia="ko-KR"/>
+        </w:rPr>
+        <w:t xml:space="preserve"> (on December 2nd,</w:t>
+      </w:r>
+      <w:r>
+        <w:rPr>
+          <w:rFonts w:ascii="sans serif" w:eastAsia="Times New Roman" w:hAnsi="sans serif" w:cs="Segoe UI"/>
+          <w:b/>
+          <w:bCs/>
+          <w:sz w:val="28"/>
+          <w:szCs w:val="28"/>
+          <w:vertAlign w:val="superscript"/>
+          <w:lang w:eastAsia="ko-KR"/>
+        </w:rPr>
+        <w:t xml:space="preserve"> </w:t>
+      </w:r>
+      <w:r>
+        <w:rPr>
+          <w:rFonts w:ascii="sans serif" w:eastAsia="Times New Roman" w:hAnsi="sans serif" w:cs="Segoe UI"/>
+          <w:b/>
+          <w:bCs/>
+          <w:sz w:val="28"/>
+          <w:szCs w:val="28"/>
+          <w:lang w:eastAsia="ko-KR"/>
+        </w:rPr>
+        <w:t>2015)</w:t>
+      </w:r>
+    </w:p>
+    <w:p>
+      <w:pPr>
+        <w:spacing w:line="276" w:lineRule="auto"/>
+        <w:rPr>
+          <w:rFonts w:ascii="sans serif" w:eastAsia="Times New Roman" w:hAnsi="sans serif" w:cs="Segoe UI"/>
+          <w:b/>
+          <w:bCs/>
+          <w:lang w:eastAsia="ko-KR"/>
+        </w:rPr>
+      </w:pPr>
+    </w:p>
+    <w:p>
+      <w:pPr>
+        <w:spacing w:line="276" w:lineRule="auto"/>
+        <w:rPr>
+          <w:rFonts w:ascii="sans serif" w:eastAsia="Times New Roman" w:hAnsi="sans serif" w:cs="Segoe UI"/>
+          <w:b/>
+          <w:bCs/>
+          <w:lang w:eastAsia="ko-KR"/>
+        </w:rPr>
+      </w:pPr>
+      <w:r>
+        <w:rPr>
+          <w:rFonts w:ascii="sans serif" w:eastAsia="Times New Roman" w:hAnsi="sans serif" w:cs="Segoe UI"/>
+          <w:b/>
+          <w:bCs/>
+          <w:lang w:eastAsia="ko-KR"/>
+        </w:rPr>
+        <w:t xml:space="preserve">Episode </w:t>
+      </w:r>
+      <w:r>
+        <w:rPr>
+          <w:rFonts w:ascii="sans serif" w:eastAsia="Times New Roman" w:hAnsi="sans serif" w:cs="Segoe UI"/>
+          <w:b/>
+          <w:bCs/>
+          <w:lang w:eastAsia="ko-KR"/>
+        </w:rPr>
+        <w:t>Description</w:t>
+      </w:r>
+    </w:p>
+    <w:p>
+      <w:pPr>
+        <w:spacing w:line="276" w:lineRule="auto"/>
+        <w:rPr>
+          <w:rFonts w:ascii="sans serif" w:eastAsia="Times New Roman" w:hAnsi="sans serif" w:cs="Segoe UI"/>
+          <w:lang w:eastAsia="ko-KR"/>
+        </w:rPr>
+      </w:pPr>
+      <w:r>
+        <w:rPr>
+          <w:rFonts w:ascii="sans serif" w:eastAsia="Times New Roman" w:hAnsi="sans serif" w:cs="Segoe UI"/>
+          <w:lang w:eastAsia="ko-KR"/>
+        </w:rPr>
+        <w:t xml:space="preserve">: </w:t>
+      </w:r>
+      <w:r>
+        <w:rPr>
+          <w:rFonts w:ascii="sans serif" w:eastAsia="Times New Roman" w:hAnsi="sans serif" w:cs="Segoe UI"/>
+          <w:lang w:eastAsia="ko-KR"/>
+        </w:rPr>
+        <w:t>"</w:t>
+      </w:r>
+      <w:r>
+        <w:rPr>
+          <w:rFonts w:ascii="sans serif" w:hAnsi="sans serif"/>
+        </w:rPr>
+        <w:t>A food chain offers the Dragons an unconventional twist on a great Canadian classic; two friends hope a friendly contest will help steer their pitch towards a deal; a father-son team aim</w:t>
+      </w:r>
+      <w:r>
+        <w:rPr>
+          <w:rFonts w:ascii="sans serif" w:hAnsi="sans serif" w:hint="eastAsia"/>
+        </w:rPr>
+        <w:t>s</w:t>
+      </w:r>
+      <w:r>
+        <w:rPr>
+          <w:rFonts w:ascii="sans serif" w:hAnsi="sans serif"/>
+        </w:rPr>
+        <w:t xml:space="preserve"> to land a Dragon partner. Plus, a professional boxer thinks he can make it to the top if he can get a Dragon on his team.</w:t>
+      </w:r>
+      <w:r>
+        <w:rPr>
+          <w:rFonts w:ascii="sans serif" w:hAnsi="sans serif" w:hint="eastAsia"/>
+        </w:rPr>
+        <w:t>"</w:t>
+      </w:r>
+      <w:sdt>
+        <w:sdtPr>
+          <w:rPr>
+            <w:rFonts w:ascii="sans serif" w:hAnsi="sans serif"/>
+          </w:rPr>
+          <w:id w:val="865568968"/>
+          <w:citation/>
+        </w:sdtPr>
+        <w:sdtEndPr/>
+        <w:sdtContent>
           <w:r>
             <w:rPr>
               <w:rFonts w:ascii="sans serif" w:hAnsi="sans serif"/>
             </w:rPr>
-            <w:t>October</w:t>
+            <w:fldChar w:fldCharType="begin"/>
+          </w:r>
+          <w:r>
+            <w:rPr>
+              <w:rFonts w:ascii="sans serif" w:hAnsi="sans serif"/>
+              <w:lang w:val="en-US"/>
+            </w:rPr>
+            <w:instrText xml:space="preserve"> CITATION CBC \l 1033 </w:instrText>
           </w:r>
           <w:r>
             <w:rPr>
               <w:rFonts w:ascii="sans serif" w:hAnsi="sans serif"/>
             </w:rPr>
-            <w:t>,</w:t>
+            <w:fldChar w:fldCharType="separate"/>
           </w:r>
-          <w:proofErr w:type="gramEnd"/>
+          <w:r>
+            <w:rPr>
+              <w:rFonts w:ascii="sans serif" w:hAnsi="sans serif"/>
+              <w:noProof/>
+              <w:lang w:val="en-US"/>
+            </w:rPr>
+            <w:t xml:space="preserve"> (CBC Gem, 2015)</w:t>
+          </w:r>
           <w:r>
             <w:rPr>
               <w:rFonts w:ascii="sans serif" w:hAnsi="sans serif"/>
             </w:rPr>
-            <w:t xml:space="preserve"> 2021</w:t>
+            <w:fldChar w:fldCharType="end"/>
           </w:r>
-        </w:p>
-        <w:p>
-          <w:pPr>
-            <w:rPr>
-              <w:rFonts w:ascii="sans serif" w:hAnsi="sans serif"/>
-            </w:rPr>
-          </w:pPr>
-        </w:p>
-      </w:sdtContent>
-    </w:sdt>
-    <w:p>
-      <w:pPr>
-        <w:rPr>
-          <w:rFonts w:ascii="sans serif" w:hAnsi="sans serif"/>
-        </w:rPr>
-      </w:pPr>
-      <w:r>
-        <w:rPr>
-          <w:rFonts w:ascii="sans serif" w:hAnsi="sans serif"/>
+        </w:sdtContent>
+      </w:sdt>
+    </w:p>
+    <w:p>
+      <w:pPr>
+        <w:spacing w:line="276" w:lineRule="auto"/>
+        <w:rPr>
+          <w:rFonts w:ascii="sans serif" w:eastAsia="Times New Roman" w:hAnsi="sans serif" w:cs="Segoe UI"/>
+          <w:lang w:eastAsia="ko-KR"/>
+        </w:rPr>
+      </w:pPr>
+    </w:p>
+    <w:p>
+      <w:pPr>
+        <w:spacing w:line="276" w:lineRule="auto"/>
+        <w:rPr>
+          <w:rFonts w:ascii="sans serif" w:eastAsia="Times New Roman" w:hAnsi="sans serif" w:cs="Segoe UI"/>
+          <w:lang w:eastAsia="ko-KR"/>
+        </w:rPr>
+      </w:pPr>
+      <w:proofErr w:type="spellStart"/>
+      <w:r>
+        <w:rPr>
+          <w:rFonts w:ascii="sans serif" w:eastAsia="Times New Roman" w:hAnsi="sans serif" w:cs="Segoe UI"/>
+          <w:lang w:eastAsia="ko-KR"/>
+        </w:rPr>
+        <w:t>CurdZ</w:t>
+      </w:r>
+      <w:proofErr w:type="spellEnd"/>
+      <w:r>
+        <w:rPr>
+          <w:rFonts w:ascii="sans serif" w:eastAsia="Times New Roman" w:hAnsi="sans serif" w:cs="Segoe UI"/>
+          <w:lang w:eastAsia="ko-KR"/>
+        </w:rPr>
+        <w:t xml:space="preserve"> Poutinerie</w:t>
+      </w:r>
+    </w:p>
+    <w:p>
+      <w:pPr>
+        <w:pStyle w:val="ListParagraph"/>
+        <w:numPr>
+          <w:ilvl w:val="0"/>
+          <w:numId w:val="2"/>
+        </w:numPr>
+        <w:spacing w:line="276" w:lineRule="auto"/>
+        <w:rPr>
+          <w:rFonts w:ascii="sans serif" w:eastAsia="Times New Roman" w:hAnsi="sans serif" w:cs="Segoe UI"/>
+          <w:lang w:eastAsia="ko-KR"/>
+        </w:rPr>
+      </w:pPr>
+      <w:r>
+        <w:rPr>
+          <w:rFonts w:ascii="sans serif" w:eastAsia="Times New Roman" w:hAnsi="sans serif" w:cs="Segoe UI"/>
+          <w:lang w:eastAsia="ko-KR"/>
+        </w:rPr>
+        <w:t>The Ask: $500,000 for 40%</w:t>
+      </w:r>
+    </w:p>
+    <w:p>
+      <w:pPr>
+        <w:pStyle w:val="ListParagraph"/>
+        <w:numPr>
+          <w:ilvl w:val="0"/>
+          <w:numId w:val="2"/>
+        </w:numPr>
+        <w:spacing w:line="276" w:lineRule="auto"/>
+        <w:rPr>
+          <w:rFonts w:ascii="sans serif" w:eastAsia="Times New Roman" w:hAnsi="sans serif" w:cs="Segoe UI"/>
+          <w:lang w:eastAsia="ko-KR"/>
+        </w:rPr>
+      </w:pPr>
+      <w:r>
+        <w:rPr>
+          <w:rFonts w:ascii="sans serif" w:eastAsia="Times New Roman" w:hAnsi="sans serif" w:cs="Segoe UI"/>
+          <w:lang w:eastAsia="ko-KR"/>
+        </w:rPr>
+        <w:t xml:space="preserve">Poutine </w:t>
+      </w:r>
+      <w:r>
+        <w:rPr>
+          <w:rFonts w:ascii="sans serif" w:eastAsia="Times New Roman" w:hAnsi="sans serif" w:cs="Segoe UI"/>
+          <w:lang w:eastAsia="ko-KR"/>
+        </w:rPr>
+        <w:t>has been</w:t>
+      </w:r>
+      <w:r>
+        <w:rPr>
+          <w:rFonts w:ascii="sans serif" w:eastAsia="Times New Roman" w:hAnsi="sans serif" w:cs="Segoe UI"/>
+          <w:lang w:eastAsia="ko-KR"/>
+        </w:rPr>
+        <w:t xml:space="preserve"> confined within Quebec for a long time, but it is breaking out into</w:t>
+      </w:r>
+      <w:r>
+        <w:rPr>
+          <w:rFonts w:ascii="sans serif" w:eastAsia="Times New Roman" w:hAnsi="sans serif" w:cs="Segoe UI"/>
+          <w:lang w:eastAsia="ko-KR"/>
+        </w:rPr>
+        <w:t xml:space="preserve"> the whole</w:t>
+      </w:r>
+      <w:r>
+        <w:rPr>
+          <w:rFonts w:ascii="sans serif" w:eastAsia="Times New Roman" w:hAnsi="sans serif" w:cs="Segoe UI"/>
+          <w:lang w:eastAsia="ko-KR"/>
+        </w:rPr>
+        <w:t xml:space="preserve"> </w:t>
+      </w:r>
+      <w:r>
+        <w:rPr>
+          <w:rFonts w:ascii="sans serif" w:eastAsia="Times New Roman" w:hAnsi="sans serif" w:cs="Segoe UI"/>
+          <w:lang w:eastAsia="ko-KR"/>
+        </w:rPr>
+        <w:t xml:space="preserve">of </w:t>
+      </w:r>
+      <w:r>
+        <w:rPr>
+          <w:rFonts w:ascii="sans serif" w:eastAsia="Times New Roman" w:hAnsi="sans serif" w:cs="Segoe UI"/>
+          <w:lang w:eastAsia="ko-KR"/>
+        </w:rPr>
+        <w:t xml:space="preserve">Canada. </w:t>
+      </w:r>
+      <w:proofErr w:type="spellStart"/>
+      <w:r>
+        <w:rPr>
+          <w:rFonts w:ascii="sans serif" w:eastAsia="Times New Roman" w:hAnsi="sans serif" w:cs="Segoe UI"/>
+          <w:lang w:eastAsia="ko-KR"/>
+        </w:rPr>
+        <w:t>CurdZ</w:t>
+      </w:r>
+      <w:proofErr w:type="spellEnd"/>
+      <w:r>
+        <w:rPr>
+          <w:rFonts w:ascii="sans serif" w:eastAsia="Times New Roman" w:hAnsi="sans serif" w:cs="Segoe UI"/>
+          <w:lang w:eastAsia="ko-KR"/>
+        </w:rPr>
+        <w:t xml:space="preserve"> is looking to expand </w:t>
+      </w:r>
+      <w:r>
+        <w:rPr>
+          <w:rFonts w:ascii="sans serif" w:eastAsia="Times New Roman" w:hAnsi="sans serif" w:cs="Segoe UI"/>
+          <w:lang w:eastAsia="ko-KR"/>
+        </w:rPr>
+        <w:t>its</w:t>
+      </w:r>
+      <w:r>
+        <w:rPr>
+          <w:rFonts w:ascii="sans serif" w:eastAsia="Times New Roman" w:hAnsi="sans serif" w:cs="Segoe UI"/>
+          <w:lang w:eastAsia="ko-KR"/>
+        </w:rPr>
+        <w:t xml:space="preserve"> brand with this trend.</w:t>
+      </w:r>
+    </w:p>
+    <w:p>
+      <w:pPr>
+        <w:pStyle w:val="ListParagraph"/>
+        <w:numPr>
+          <w:ilvl w:val="0"/>
+          <w:numId w:val="2"/>
+        </w:numPr>
+        <w:spacing w:line="276" w:lineRule="auto"/>
+        <w:rPr>
+          <w:rFonts w:ascii="sans serif" w:hAnsi="sans serif" w:hint="eastAsia"/>
+        </w:rPr>
+      </w:pPr>
+      <w:r>
+        <w:rPr>
+          <w:rFonts w:ascii="sans serif" w:eastAsia="Times New Roman" w:hAnsi="sans serif" w:cs="Segoe UI"/>
+          <w:lang w:eastAsia="ko-KR"/>
+        </w:rPr>
+        <w:t>They made $33,000 on the first month</w:t>
+      </w:r>
+      <w:r>
+        <w:rPr>
+          <w:rFonts w:ascii="sans serif" w:eastAsia="Times New Roman" w:hAnsi="sans serif" w:cs="Segoe UI"/>
+          <w:lang w:eastAsia="ko-KR"/>
+        </w:rPr>
+        <w:t xml:space="preserve">, </w:t>
+      </w:r>
+      <w:r>
+        <w:rPr>
+          <w:rFonts w:ascii="sans serif" w:eastAsia="Times New Roman" w:hAnsi="sans serif" w:cs="Segoe UI"/>
+          <w:lang w:eastAsia="ko-KR"/>
+        </w:rPr>
+        <w:t>$37,000 on the second month</w:t>
+      </w:r>
+      <w:r>
+        <w:rPr>
+          <w:rFonts w:ascii="sans serif" w:eastAsia="Times New Roman" w:hAnsi="sans serif" w:cs="Segoe UI"/>
+          <w:lang w:eastAsia="ko-KR"/>
+        </w:rPr>
+        <w:t>, and then</w:t>
+      </w:r>
+      <w:r>
+        <w:rPr>
+          <w:rFonts w:ascii="sans serif" w:eastAsia="Times New Roman" w:hAnsi="sans serif" w:cs="Segoe UI"/>
+          <w:lang w:eastAsia="ko-KR"/>
+        </w:rPr>
+        <w:t xml:space="preserve"> trending to about $45,000.</w:t>
+      </w:r>
+    </w:p>
+    <w:p>
+      <w:pPr>
+        <w:pStyle w:val="ListParagraph"/>
+        <w:numPr>
+          <w:ilvl w:val="0"/>
+          <w:numId w:val="2"/>
+        </w:numPr>
+        <w:spacing w:line="276" w:lineRule="auto"/>
+        <w:rPr>
+          <w:rFonts w:ascii="sans serif" w:hAnsi="sans serif" w:hint="eastAsia"/>
+        </w:rPr>
+      </w:pPr>
+      <w:r>
+        <w:rPr>
+          <w:rFonts w:ascii="sans serif" w:eastAsia="Times New Roman" w:hAnsi="sans serif" w:cs="Segoe UI"/>
+          <w:lang w:eastAsia="ko-KR"/>
+        </w:rPr>
+        <w:t xml:space="preserve">They got an offer from Michael; </w:t>
+      </w:r>
+      <w:r>
+        <w:rPr>
+          <w:rFonts w:ascii="sans serif" w:eastAsia="Times New Roman" w:hAnsi="sans serif" w:cs="Segoe UI"/>
+          <w:lang w:eastAsia="ko-KR"/>
+        </w:rPr>
+        <w:t>"</w:t>
+      </w:r>
+      <w:r>
+        <w:rPr>
+          <w:rFonts w:ascii="sans serif" w:eastAsia="Times New Roman" w:hAnsi="sans serif" w:cs="Segoe UI"/>
+          <w:lang w:eastAsia="ko-KR"/>
+        </w:rPr>
+        <w:t xml:space="preserve">$500,000 for 45%. You get a 5% royalty and 10% equity stake for in the franchise of the nine stores. I would like to have a district, which we'll determine after the fact, and in that district where the nine stores are, I can add stores. I'm going to match this off with </w:t>
+      </w:r>
+      <w:proofErr w:type="spellStart"/>
+      <w:r>
+        <w:rPr>
+          <w:rFonts w:ascii="sans serif" w:eastAsia="Times New Roman" w:hAnsi="sans serif" w:cs="Segoe UI"/>
+          <w:lang w:eastAsia="ko-KR"/>
+        </w:rPr>
+        <w:t>WahlBurgers</w:t>
+      </w:r>
+      <w:proofErr w:type="spellEnd"/>
+      <w:r>
+        <w:rPr>
+          <w:rFonts w:ascii="sans serif" w:eastAsia="Times New Roman" w:hAnsi="sans serif" w:cs="Segoe UI"/>
+          <w:lang w:eastAsia="ko-KR"/>
+        </w:rPr>
+        <w:t>, and put them kind of side by side, just kind of couple it together. Store within store, so my cost is going down a lot.</w:t>
+      </w:r>
+      <w:r>
+        <w:rPr>
+          <w:rFonts w:ascii="sans serif" w:eastAsia="Times New Roman" w:hAnsi="sans serif" w:cs="Segoe UI"/>
+          <w:lang w:eastAsia="ko-KR"/>
+        </w:rPr>
+        <w:t>"</w:t>
+      </w:r>
+      <w:r>
+        <w:rPr>
+          <w:rFonts w:ascii="sans serif" w:eastAsia="Times New Roman" w:hAnsi="sans serif" w:cs="Segoe UI"/>
+          <w:lang w:eastAsia="ko-KR"/>
+        </w:rPr>
+        <w:t xml:space="preserve"> (5:15 in the episode)</w:t>
+      </w:r>
+    </w:p>
+    <w:p>
+      <w:pPr>
+        <w:spacing w:line="276" w:lineRule="auto"/>
+        <w:rPr>
+          <w:rFonts w:ascii="sans serif" w:hAnsi="sans serif" w:hint="eastAsia"/>
+        </w:rPr>
+      </w:pPr>
+    </w:p>
+    <w:p>
+      <w:pPr>
+        <w:spacing w:line="276" w:lineRule="auto"/>
+        <w:rPr>
+          <w:rFonts w:ascii="sans serif" w:hAnsi="sans serif" w:hint="eastAsia"/>
+        </w:rPr>
+      </w:pPr>
+      <w:r>
+        <w:rPr>
+          <w:rFonts w:ascii="sans serif" w:hAnsi="sans serif"/>
+        </w:rPr>
+        <w:t>Quick Brush</w:t>
+      </w:r>
+    </w:p>
+    <w:p>
+      <w:pPr>
+        <w:pStyle w:val="ListParagraph"/>
+        <w:numPr>
+          <w:ilvl w:val="0"/>
+          <w:numId w:val="2"/>
+        </w:numPr>
+        <w:spacing w:line="276" w:lineRule="auto"/>
+        <w:rPr>
+          <w:rFonts w:ascii="sans serif" w:hAnsi="sans serif" w:hint="eastAsia"/>
+        </w:rPr>
+      </w:pPr>
+      <w:r>
+        <w:rPr>
+          <w:rFonts w:ascii="sans serif" w:hAnsi="sans serif"/>
+        </w:rPr>
+        <w:t>The Ask: $100,000 for 20%</w:t>
+      </w:r>
+    </w:p>
+    <w:p>
+      <w:pPr>
+        <w:pStyle w:val="ListParagraph"/>
+        <w:numPr>
+          <w:ilvl w:val="0"/>
+          <w:numId w:val="2"/>
+        </w:numPr>
+        <w:spacing w:line="276" w:lineRule="auto"/>
+        <w:rPr>
+          <w:rFonts w:ascii="sans serif" w:hAnsi="sans serif" w:hint="eastAsia"/>
+        </w:rPr>
+      </w:pPr>
+      <w:proofErr w:type="spellStart"/>
+      <w:r>
+        <w:rPr>
+          <w:rFonts w:ascii="sans serif" w:hAnsi="sans serif"/>
+        </w:rPr>
+        <w:t>QuickBrush</w:t>
+      </w:r>
+      <w:proofErr w:type="spellEnd"/>
+      <w:r>
+        <w:rPr>
+          <w:rFonts w:ascii="sans serif" w:hAnsi="sans serif"/>
+        </w:rPr>
+        <w:t xml:space="preserve"> is a brush that has </w:t>
+      </w:r>
+      <w:r>
+        <w:rPr>
+          <w:rFonts w:ascii="sans serif" w:hAnsi="sans serif" w:hint="eastAsia"/>
+        </w:rPr>
+        <w:t xml:space="preserve">a </w:t>
+      </w:r>
+      <w:r>
+        <w:rPr>
+          <w:rFonts w:ascii="sans serif" w:hAnsi="sans serif"/>
+        </w:rPr>
+        <w:t xml:space="preserve">pumping system with </w:t>
+      </w:r>
+      <w:r>
+        <w:rPr>
+          <w:rFonts w:ascii="sans serif" w:hAnsi="sans serif" w:hint="eastAsia"/>
+        </w:rPr>
+        <w:t xml:space="preserve">a </w:t>
+      </w:r>
+      <w:r>
+        <w:rPr>
+          <w:rFonts w:ascii="sans serif" w:hAnsi="sans serif"/>
+        </w:rPr>
+        <w:t xml:space="preserve">canister. The </w:t>
+      </w:r>
+      <w:r>
+        <w:rPr>
+          <w:rFonts w:ascii="sans serif" w:hAnsi="sans serif" w:hint="eastAsia"/>
+        </w:rPr>
+        <w:t>regular</w:t>
+      </w:r>
+      <w:r>
+        <w:rPr>
+          <w:rFonts w:ascii="sans serif" w:hAnsi="sans serif"/>
+        </w:rPr>
+        <w:t xml:space="preserve"> brush needs both </w:t>
+      </w:r>
+      <w:r>
+        <w:rPr>
+          <w:rFonts w:ascii="sans serif" w:hAnsi="sans serif" w:hint="eastAsia"/>
+        </w:rPr>
+        <w:t xml:space="preserve">hands, but this </w:t>
+      </w:r>
+      <w:proofErr w:type="spellStart"/>
+      <w:r>
+        <w:rPr>
+          <w:rFonts w:ascii="sans serif" w:hAnsi="sans serif" w:hint="eastAsia"/>
+        </w:rPr>
+        <w:t>QuickBrush</w:t>
+      </w:r>
+      <w:proofErr w:type="spellEnd"/>
+      <w:r>
+        <w:rPr>
+          <w:rFonts w:ascii="sans serif" w:hAnsi="sans serif" w:hint="eastAsia"/>
+        </w:rPr>
+        <w:t xml:space="preserve"> needs only one hand because it already has</w:t>
+      </w:r>
+      <w:r>
+        <w:rPr>
+          <w:rFonts w:ascii="sans serif" w:hAnsi="sans serif"/>
+        </w:rPr>
+        <w:t xml:space="preserve"> the paint ink in the canister.</w:t>
+      </w:r>
+    </w:p>
+    <w:p>
+      <w:pPr>
+        <w:pStyle w:val="ListParagraph"/>
+        <w:numPr>
+          <w:ilvl w:val="0"/>
+          <w:numId w:val="2"/>
+        </w:numPr>
+        <w:spacing w:line="276" w:lineRule="auto"/>
+        <w:rPr>
+          <w:rFonts w:ascii="sans serif" w:hAnsi="sans serif" w:hint="eastAsia"/>
+        </w:rPr>
+      </w:pPr>
+      <w:r>
+        <w:rPr>
+          <w:rFonts w:ascii="sans serif" w:hAnsi="sans serif"/>
+        </w:rPr>
+        <w:t>It does not get any offers from dragons.</w:t>
+      </w:r>
+    </w:p>
+    <w:p>
+      <w:pPr>
+        <w:spacing w:line="276" w:lineRule="auto"/>
+        <w:rPr>
+          <w:rFonts w:ascii="sans serif" w:hAnsi="sans serif" w:hint="eastAsia"/>
+        </w:rPr>
+      </w:pPr>
+    </w:p>
+    <w:p>
+      <w:pPr>
+        <w:spacing w:line="276" w:lineRule="auto"/>
+        <w:rPr>
+          <w:rFonts w:ascii="sans serif" w:hAnsi="sans serif" w:hint="eastAsia"/>
+        </w:rPr>
+      </w:pPr>
+      <w:proofErr w:type="spellStart"/>
+      <w:r>
+        <w:rPr>
+          <w:rFonts w:ascii="sans serif" w:hAnsi="sans serif"/>
+        </w:rPr>
+        <w:t>TdotPerformance</w:t>
+      </w:r>
+      <w:proofErr w:type="spellEnd"/>
+    </w:p>
+    <w:p>
+      <w:pPr>
+        <w:pStyle w:val="ListParagraph"/>
+        <w:numPr>
+          <w:ilvl w:val="0"/>
+          <w:numId w:val="2"/>
+        </w:numPr>
+        <w:spacing w:line="276" w:lineRule="auto"/>
+        <w:rPr>
+          <w:rFonts w:ascii="sans serif" w:hAnsi="sans serif" w:hint="eastAsia"/>
+        </w:rPr>
+      </w:pPr>
+      <w:r>
+        <w:rPr>
+          <w:rFonts w:ascii="sans serif" w:hAnsi="sans serif"/>
+        </w:rPr>
+        <w:t>The Ask: $1,000,000 for 25%</w:t>
+      </w:r>
+    </w:p>
+    <w:p>
+      <w:pPr>
+        <w:pStyle w:val="ListParagraph"/>
+        <w:numPr>
+          <w:ilvl w:val="0"/>
+          <w:numId w:val="2"/>
+        </w:numPr>
+        <w:spacing w:line="276" w:lineRule="auto"/>
+        <w:rPr>
+          <w:rFonts w:ascii="sans serif" w:hAnsi="sans serif" w:hint="eastAsia"/>
+        </w:rPr>
+      </w:pPr>
+      <w:r>
+        <w:rPr>
+          <w:rFonts w:ascii="sans serif" w:hAnsi="sans serif"/>
+        </w:rPr>
+        <w:t xml:space="preserve">They </w:t>
+      </w:r>
+      <w:r>
+        <w:rPr>
+          <w:rFonts w:ascii="sans serif" w:hAnsi="sans serif" w:hint="eastAsia"/>
+        </w:rPr>
+        <w:t>operate</w:t>
+      </w:r>
+      <w:r>
+        <w:rPr>
+          <w:rFonts w:ascii="sans serif" w:hAnsi="sans serif"/>
+        </w:rPr>
+        <w:t xml:space="preserve"> a website that sells auto performance parts and accessories at a low price by avoiding the exchange, duties, and tax</w:t>
+      </w:r>
+      <w:r>
+        <w:rPr>
+          <w:rFonts w:ascii="sans serif" w:hAnsi="sans serif" w:hint="eastAsia"/>
+        </w:rPr>
+        <w:t>es</w:t>
+      </w:r>
+      <w:r>
+        <w:rPr>
+          <w:rFonts w:ascii="sans serif" w:hAnsi="sans serif"/>
+        </w:rPr>
+        <w:t xml:space="preserve"> of cross-border shopping.</w:t>
+      </w:r>
+    </w:p>
+    <w:p>
+      <w:pPr>
+        <w:pStyle w:val="ListParagraph"/>
+        <w:numPr>
+          <w:ilvl w:val="0"/>
+          <w:numId w:val="2"/>
+        </w:numPr>
+        <w:spacing w:line="276" w:lineRule="auto"/>
+        <w:rPr>
+          <w:rFonts w:ascii="sans serif" w:hAnsi="sans serif" w:hint="eastAsia"/>
+        </w:rPr>
+      </w:pPr>
+      <w:r>
+        <w:rPr>
+          <w:rFonts w:ascii="sans serif" w:hAnsi="sans serif"/>
+        </w:rPr>
+        <w:t>The revenue: $1.5 million in 2012, $3.5 million in 2013, $6.5 million in 2014, and (estimated) $10.5 million in 2015</w:t>
+      </w:r>
+    </w:p>
+    <w:p>
+      <w:pPr>
+        <w:pStyle w:val="ListParagraph"/>
+        <w:numPr>
+          <w:ilvl w:val="0"/>
+          <w:numId w:val="2"/>
+        </w:numPr>
+        <w:spacing w:line="276" w:lineRule="auto"/>
+        <w:rPr>
+          <w:rFonts w:ascii="sans serif" w:hAnsi="sans serif" w:hint="eastAsia"/>
+        </w:rPr>
+      </w:pPr>
+      <w:r>
+        <w:rPr>
+          <w:rFonts w:ascii="sans serif" w:hAnsi="sans serif"/>
+        </w:rPr>
+        <w:t>They have got three offers and offer detail what they chose: $1,000,000 for 30% from Michele</w:t>
+      </w:r>
+      <w:r>
+        <w:rPr>
+          <w:rFonts w:ascii="sans serif" w:hAnsi="sans serif"/>
+        </w:rPr>
+        <w:t xml:space="preserve"> because they thought she has high </w:t>
+      </w:r>
+      <w:proofErr w:type="gramStart"/>
+      <w:r>
+        <w:rPr>
+          <w:rFonts w:ascii="sans serif" w:hAnsi="sans serif"/>
+        </w:rPr>
+        <w:t>understand</w:t>
+      </w:r>
+      <w:proofErr w:type="gramEnd"/>
+      <w:r>
+        <w:rPr>
+          <w:rFonts w:ascii="sans serif" w:hAnsi="sans serif"/>
+        </w:rPr>
+        <w:t xml:space="preserve"> about internet shopping</w:t>
+      </w:r>
+    </w:p>
+    <w:p>
+      <w:pPr>
+        <w:spacing w:line="276" w:lineRule="auto"/>
+        <w:rPr>
+          <w:rFonts w:ascii="sans serif" w:hAnsi="sans serif" w:hint="eastAsia"/>
+        </w:rPr>
+      </w:pPr>
+    </w:p>
+    <w:p>
+      <w:pPr>
+        <w:spacing w:line="276" w:lineRule="auto"/>
+        <w:rPr>
+          <w:rFonts w:ascii="sans serif" w:hAnsi="sans serif" w:hint="eastAsia"/>
+        </w:rPr>
+      </w:pPr>
+      <w:r>
+        <w:rPr>
+          <w:rFonts w:ascii="sans serif" w:hAnsi="sans serif"/>
+        </w:rPr>
+        <w:t>Jump-on</w:t>
+      </w:r>
+    </w:p>
+    <w:p>
+      <w:pPr>
+        <w:pStyle w:val="ListParagraph"/>
+        <w:numPr>
+          <w:ilvl w:val="0"/>
+          <w:numId w:val="2"/>
+        </w:numPr>
+        <w:spacing w:line="276" w:lineRule="auto"/>
+        <w:rPr>
+          <w:rFonts w:ascii="sans serif" w:hAnsi="sans serif" w:hint="eastAsia"/>
+        </w:rPr>
+      </w:pPr>
+      <w:r>
+        <w:rPr>
+          <w:rFonts w:ascii="sans serif" w:hAnsi="sans serif"/>
+        </w:rPr>
+        <w:t>The Ask: $400,000 for 20%</w:t>
+      </w:r>
+    </w:p>
+    <w:p>
+      <w:pPr>
+        <w:pStyle w:val="ListParagraph"/>
+        <w:numPr>
+          <w:ilvl w:val="0"/>
+          <w:numId w:val="2"/>
+        </w:numPr>
+        <w:spacing w:line="276" w:lineRule="auto"/>
+        <w:rPr>
+          <w:rFonts w:ascii="sans serif" w:hAnsi="sans serif" w:hint="eastAsia"/>
+        </w:rPr>
+      </w:pPr>
+      <w:r>
+        <w:rPr>
+          <w:rFonts w:ascii="sans serif" w:hAnsi="sans serif"/>
+        </w:rPr>
+        <w:lastRenderedPageBreak/>
+        <w:t>Jump-on is an airplane</w:t>
+      </w:r>
+      <w:r>
+        <w:rPr>
+          <w:rFonts w:ascii="sans serif" w:hAnsi="sans serif" w:hint="eastAsia"/>
+        </w:rPr>
+        <w:t>-</w:t>
+      </w:r>
+      <w:r>
+        <w:rPr>
+          <w:rFonts w:ascii="sans serif" w:hAnsi="sans serif"/>
+        </w:rPr>
+        <w:t xml:space="preserve">sharing service for travellers with </w:t>
+      </w:r>
+      <w:r>
+        <w:rPr>
+          <w:rFonts w:ascii="sans serif" w:hAnsi="sans serif" w:hint="eastAsia"/>
+        </w:rPr>
+        <w:t xml:space="preserve">a </w:t>
+      </w:r>
+      <w:r>
+        <w:rPr>
+          <w:rFonts w:ascii="sans serif" w:hAnsi="sans serif"/>
+        </w:rPr>
+        <w:t>unique way to access low</w:t>
+      </w:r>
+      <w:r>
+        <w:rPr>
+          <w:rFonts w:ascii="sans serif" w:hAnsi="sans serif" w:hint="eastAsia"/>
+        </w:rPr>
+        <w:t>-</w:t>
+      </w:r>
+      <w:r>
+        <w:rPr>
+          <w:rFonts w:ascii="sans serif" w:hAnsi="sans serif"/>
+        </w:rPr>
+        <w:t>cost flights.</w:t>
+      </w:r>
+    </w:p>
+    <w:p>
+      <w:pPr>
+        <w:pStyle w:val="ListParagraph"/>
+        <w:numPr>
+          <w:ilvl w:val="0"/>
+          <w:numId w:val="2"/>
+        </w:numPr>
+        <w:spacing w:line="276" w:lineRule="auto"/>
+        <w:rPr>
+          <w:rFonts w:ascii="sans serif" w:hAnsi="sans serif" w:hint="eastAsia"/>
+        </w:rPr>
+      </w:pPr>
+      <w:r>
+        <w:rPr>
+          <w:rFonts w:ascii="sans serif" w:hAnsi="sans serif"/>
+        </w:rPr>
+        <w:t>It does not get any offers from dragons.</w:t>
+      </w:r>
+    </w:p>
+    <w:p>
+      <w:pPr>
+        <w:spacing w:line="276" w:lineRule="auto"/>
+        <w:rPr>
+          <w:rFonts w:ascii="sans serif" w:hAnsi="sans serif" w:hint="eastAsia"/>
+        </w:rPr>
+      </w:pPr>
+    </w:p>
+    <w:p>
+      <w:pPr>
+        <w:spacing w:line="276" w:lineRule="auto"/>
+        <w:rPr>
+          <w:rFonts w:ascii="sans serif" w:hAnsi="sans serif" w:hint="eastAsia"/>
+        </w:rPr>
+      </w:pPr>
+      <w:r>
+        <w:rPr>
+          <w:rFonts w:ascii="sans serif" w:hAnsi="sans serif"/>
+        </w:rPr>
+        <w:t>Support for Dillon</w:t>
+      </w:r>
+    </w:p>
+    <w:p>
+      <w:pPr>
+        <w:pStyle w:val="ListParagraph"/>
+        <w:numPr>
+          <w:ilvl w:val="0"/>
+          <w:numId w:val="2"/>
+        </w:numPr>
+        <w:spacing w:line="276" w:lineRule="auto"/>
+        <w:rPr>
+          <w:rFonts w:ascii="sans serif" w:hAnsi="sans serif" w:hint="eastAsia"/>
+        </w:rPr>
+      </w:pPr>
+      <w:r>
+        <w:rPr>
+          <w:rFonts w:ascii="sans serif" w:hAnsi="sans serif"/>
+        </w:rPr>
+        <w:t>The Ask: $50,000 for 5% of earnings</w:t>
+      </w:r>
+    </w:p>
+    <w:p>
+      <w:pPr>
+        <w:pStyle w:val="ListParagraph"/>
+        <w:numPr>
+          <w:ilvl w:val="0"/>
+          <w:numId w:val="2"/>
+        </w:numPr>
+        <w:spacing w:line="276" w:lineRule="auto"/>
+        <w:rPr>
+          <w:rFonts w:ascii="sans serif" w:hAnsi="sans serif" w:hint="eastAsia"/>
+        </w:rPr>
+      </w:pPr>
+      <w:r>
+        <w:rPr>
+          <w:rFonts w:ascii="sans serif" w:hAnsi="sans serif"/>
+        </w:rPr>
+        <w:t xml:space="preserve">Dillon is a Heavy-weight Champion of Canada, and he wants to become </w:t>
+      </w:r>
+      <w:r>
+        <w:rPr>
+          <w:rFonts w:ascii="sans serif" w:hAnsi="sans serif" w:hint="eastAsia"/>
+        </w:rPr>
+        <w:t xml:space="preserve">a </w:t>
+      </w:r>
+      <w:r>
+        <w:rPr>
+          <w:rFonts w:ascii="sans serif" w:hAnsi="sans serif"/>
+        </w:rPr>
+        <w:t xml:space="preserve">Heavy-weight Champion of the world. </w:t>
+      </w:r>
+      <w:proofErr w:type="gramStart"/>
+      <w:r>
+        <w:rPr>
+          <w:rFonts w:ascii="sans serif" w:hAnsi="sans serif"/>
+        </w:rPr>
+        <w:t>So</w:t>
+      </w:r>
+      <w:proofErr w:type="gramEnd"/>
+      <w:r>
+        <w:rPr>
+          <w:rFonts w:ascii="sans serif" w:hAnsi="sans serif"/>
+        </w:rPr>
+        <w:t xml:space="preserve"> he needs the fund for training, such as training camp, good sparring partners, and a nutritionist.</w:t>
+      </w:r>
+    </w:p>
+    <w:p>
+      <w:pPr>
+        <w:pStyle w:val="ListParagraph"/>
+        <w:numPr>
+          <w:ilvl w:val="0"/>
+          <w:numId w:val="2"/>
+        </w:numPr>
+        <w:spacing w:line="276" w:lineRule="auto"/>
+        <w:rPr>
+          <w:rFonts w:ascii="sans serif" w:hAnsi="sans serif" w:hint="eastAsia"/>
+        </w:rPr>
+      </w:pPr>
+      <w:r>
+        <w:rPr>
+          <w:rFonts w:ascii="sans serif" w:hAnsi="sans serif"/>
+        </w:rPr>
+        <w:t>Dillon is also a 1999 All-Ontario chess champion.</w:t>
+      </w:r>
+    </w:p>
+    <w:p>
+      <w:pPr>
+        <w:pStyle w:val="ListParagraph"/>
+        <w:numPr>
+          <w:ilvl w:val="0"/>
+          <w:numId w:val="2"/>
+        </w:numPr>
+        <w:spacing w:line="276" w:lineRule="auto"/>
+        <w:rPr>
+          <w:rFonts w:ascii="sans serif" w:hAnsi="sans serif" w:hint="eastAsia"/>
+        </w:rPr>
+      </w:pPr>
+      <w:r>
+        <w:rPr>
+          <w:rFonts w:ascii="sans serif" w:hAnsi="sans serif"/>
+        </w:rPr>
+        <w:t>Get t</w:t>
+      </w:r>
+      <w:r>
+        <w:rPr>
+          <w:rFonts w:ascii="sans serif" w:hAnsi="sans serif"/>
+        </w:rPr>
+        <w:t>hree offers from Jim, Michael, and Manjit.</w:t>
+      </w:r>
+    </w:p>
+    <w:p>
+      <w:pPr>
+        <w:rPr>
+          <w:rFonts w:ascii="sans serif" w:hAnsi="sans serif" w:hint="eastAsia"/>
+        </w:rPr>
+      </w:pPr>
+      <w:r>
+        <w:rPr>
+          <w:rFonts w:ascii="sans serif" w:hAnsi="sans serif" w:hint="eastAsia"/>
         </w:rPr>
         <w:br w:type="page"/>
       </w:r>
-    </w:p>
-    <w:p>
-      <w:pPr>
-        <w:rPr>
-          <w:rFonts w:ascii="sans serif" w:hAnsi="sans serif"/>
-        </w:rPr>
-      </w:pPr>
-    </w:p>
-    <w:p>
-      <w:pPr>
-        <w:rPr>
-          <w:rFonts w:ascii="sans serif" w:hAnsi="sans serif"/>
-        </w:rPr>
-      </w:pPr>
     </w:p>
     <w:tbl>
       <w:tblPr>
@@ -278,9 +1256,10 @@
           </w:tcPr>
           <w:p>
             <w:pPr>
+              <w:spacing w:line="276" w:lineRule="auto"/>
               <w:jc w:val="center"/>
               <w:rPr>
-                <w:rFonts w:ascii="sans serif" w:hAnsi="sans serif"/>
+                <w:rFonts w:ascii="sans serif" w:hAnsi="sans serif" w:hint="eastAsia"/>
                 <w:b/>
                 <w:bCs/>
               </w:rPr>
@@ -291,6 +1270,7 @@
                 <w:b/>
                 <w:bCs/>
               </w:rPr>
+              <w:lastRenderedPageBreak/>
               <w:t>Value Proposition</w:t>
             </w:r>
           </w:p>
@@ -303,8 +1283,9 @@
           </w:tcPr>
           <w:p>
             <w:pPr>
-              <w:rPr>
-                <w:rFonts w:ascii="sans serif" w:hAnsi="sans serif"/>
+              <w:spacing w:line="276" w:lineRule="auto"/>
+              <w:rPr>
+                <w:rFonts w:ascii="sans serif" w:hAnsi="sans serif" w:hint="eastAsia"/>
               </w:rPr>
             </w:pPr>
             <w:r>
@@ -328,10 +1309,86 @@
                 <w:ilvl w:val="0"/>
                 <w:numId w:val="1"/>
               </w:numPr>
-              <w:rPr>
-                <w:rFonts w:ascii="sans serif" w:hAnsi="sans serif"/>
-              </w:rPr>
-            </w:pPr>
+              <w:spacing w:line="276" w:lineRule="auto"/>
+              <w:rPr>
+                <w:rFonts w:ascii="sans serif" w:hAnsi="sans serif" w:hint="eastAsia"/>
+                <w:b/>
+                <w:bCs/>
+              </w:rPr>
+            </w:pPr>
+            <w:proofErr w:type="spellStart"/>
+            <w:r>
+              <w:rPr>
+                <w:rFonts w:ascii="sans serif" w:hAnsi="sans serif"/>
+                <w:b/>
+                <w:bCs/>
+              </w:rPr>
+              <w:t>TdotPerformance</w:t>
+            </w:r>
+            <w:proofErr w:type="spellEnd"/>
+          </w:p>
+          <w:p>
+            <w:pPr>
+              <w:pStyle w:val="ListParagraph"/>
+              <w:numPr>
+                <w:ilvl w:val="0"/>
+                <w:numId w:val="1"/>
+              </w:numPr>
+              <w:spacing w:line="276" w:lineRule="auto"/>
+              <w:rPr>
+                <w:rFonts w:ascii="sans serif" w:hAnsi="sans serif" w:hint="eastAsia"/>
+              </w:rPr>
+            </w:pPr>
+            <w:proofErr w:type="spellStart"/>
+            <w:r>
+              <w:rPr>
+                <w:rFonts w:ascii="sans serif" w:hAnsi="sans serif"/>
+              </w:rPr>
+              <w:t>Sell</w:t>
+            </w:r>
+            <w:r>
+              <w:rPr>
+                <w:rFonts w:ascii="sans serif" w:hAnsi="sans serif"/>
+              </w:rPr>
+              <w:t>ling</w:t>
+            </w:r>
+            <w:proofErr w:type="spellEnd"/>
+            <w:r>
+              <w:rPr>
+                <w:rFonts w:ascii="sans serif" w:hAnsi="sans serif"/>
+              </w:rPr>
+              <w:t xml:space="preserve"> </w:t>
+            </w:r>
+            <w:r>
+              <w:rPr>
+                <w:rFonts w:ascii="sans serif" w:hAnsi="sans serif"/>
+              </w:rPr>
+              <w:t xml:space="preserve">high quality </w:t>
+            </w:r>
+            <w:r>
+              <w:rPr>
+                <w:rFonts w:ascii="sans serif" w:hAnsi="sans serif"/>
+              </w:rPr>
+              <w:t xml:space="preserve">performance parts and accessories for cars </w:t>
+            </w:r>
+            <w:r>
+              <w:rPr>
+                <w:rFonts w:ascii="sans serif" w:hAnsi="sans serif" w:hint="eastAsia"/>
+              </w:rPr>
+              <w:t>at</w:t>
+            </w:r>
+            <w:r>
+              <w:rPr>
+                <w:rFonts w:ascii="sans serif" w:hAnsi="sans serif"/>
+              </w:rPr>
+              <w:t xml:space="preserve"> low-cost</w:t>
+            </w:r>
+            <w:r>
+              <w:rPr>
+                <w:rFonts w:ascii="sans serif" w:hAnsi="sans serif"/>
+              </w:rPr>
+              <w:t>.</w:t>
+            </w:r>
           </w:p>
         </w:tc>
       </w:tr>
@@ -342,8 +1399,9 @@
           </w:tcPr>
           <w:p>
             <w:pPr>
-              <w:rPr>
-                <w:rFonts w:ascii="sans serif" w:hAnsi="sans serif"/>
+              <w:spacing w:line="276" w:lineRule="auto"/>
+              <w:rPr>
+                <w:rFonts w:ascii="sans serif" w:hAnsi="sans serif" w:hint="eastAsia"/>
               </w:rPr>
             </w:pPr>
             <w:r>
@@ -367,15 +1425,28 @@
                 <w:ilvl w:val="0"/>
                 <w:numId w:val="1"/>
               </w:numPr>
-              <w:rPr>
-                <w:rFonts w:ascii="sans serif" w:hAnsi="sans serif"/>
-              </w:rPr>
-            </w:pPr>
-            <w:r>
-              <w:rPr>
-                <w:rFonts w:ascii="sans serif" w:hAnsi="sans serif"/>
-              </w:rPr>
-              <w:t xml:space="preserve"> </w:t>
+              <w:spacing w:line="276" w:lineRule="auto"/>
+              <w:rPr>
+                <w:rFonts w:ascii="sans serif" w:hAnsi="sans serif" w:hint="eastAsia"/>
+              </w:rPr>
+            </w:pPr>
+            <w:r>
+              <w:rPr>
+                <w:rFonts w:ascii="sans serif" w:hAnsi="sans serif"/>
+              </w:rPr>
+              <w:t>Searching the fit parts and accessories to customers</w:t>
+            </w:r>
+            <w:r>
+              <w:rPr>
+                <w:rFonts w:ascii="sans serif" w:hAnsi="sans serif" w:hint="eastAsia"/>
+              </w:rPr>
+              <w:t>'</w:t>
+            </w:r>
+            <w:r>
+              <w:rPr>
+                <w:rFonts w:ascii="sans serif" w:hAnsi="sans serif"/>
+              </w:rPr>
+              <w:t xml:space="preserve"> auto</w:t>
             </w:r>
           </w:p>
           <w:p>
@@ -385,15 +1456,28 @@
                 <w:ilvl w:val="0"/>
                 <w:numId w:val="1"/>
               </w:numPr>
-              <w:rPr>
-                <w:rFonts w:ascii="sans serif" w:hAnsi="sans serif"/>
-              </w:rPr>
-            </w:pPr>
-            <w:r>
-              <w:rPr>
-                <w:rFonts w:ascii="sans serif" w:hAnsi="sans serif"/>
-              </w:rPr>
-              <w:t xml:space="preserve"> </w:t>
+              <w:spacing w:line="276" w:lineRule="auto"/>
+              <w:rPr>
+                <w:rFonts w:ascii="sans serif" w:hAnsi="sans serif" w:hint="eastAsia"/>
+              </w:rPr>
+            </w:pPr>
+            <w:r>
+              <w:rPr>
+                <w:rFonts w:ascii="sans serif" w:hAnsi="sans serif"/>
+              </w:rPr>
+              <w:t>Delivering products to place</w:t>
+            </w:r>
+            <w:r>
+              <w:rPr>
+                <w:rFonts w:ascii="sans serif" w:hAnsi="sans serif" w:hint="eastAsia"/>
+              </w:rPr>
+              <w:t>s</w:t>
+            </w:r>
+            <w:r>
+              <w:rPr>
+                <w:rFonts w:ascii="sans serif" w:hAnsi="sans serif"/>
+              </w:rPr>
+              <w:t xml:space="preserve"> where customers want</w:t>
             </w:r>
           </w:p>
           <w:p>
@@ -403,15 +1487,49 @@
                 <w:ilvl w:val="0"/>
                 <w:numId w:val="1"/>
               </w:numPr>
-              <w:rPr>
-                <w:rFonts w:ascii="sans serif" w:hAnsi="sans serif"/>
-              </w:rPr>
-            </w:pPr>
+              <w:spacing w:line="276" w:lineRule="auto"/>
+              <w:rPr>
+                <w:rFonts w:ascii="sans serif" w:hAnsi="sans serif" w:hint="eastAsia"/>
+              </w:rPr>
+            </w:pPr>
+            <w:r>
+              <w:rPr>
+                <w:rFonts w:ascii="sans serif" w:hAnsi="sans serif"/>
+              </w:rPr>
+              <w:t>Selling items at a relatively low price compared to other online shopping malls</w:t>
+            </w:r>
+          </w:p>
+          <w:p>
+            <w:pPr>
+              <w:pStyle w:val="ListParagraph"/>
+              <w:numPr>
+                <w:ilvl w:val="1"/>
+                <w:numId w:val="1"/>
+              </w:numPr>
+              <w:spacing w:line="276" w:lineRule="auto"/>
+              <w:rPr>
+                <w:rFonts w:ascii="sans serif" w:hAnsi="sans serif" w:hint="eastAsia"/>
+              </w:rPr>
+            </w:pPr>
+            <w:proofErr w:type="spellStart"/>
+            <w:r>
+              <w:rPr>
+                <w:rFonts w:ascii="sans serif" w:hAnsi="sans serif"/>
+              </w:rPr>
+              <w:t>TdotPerformance</w:t>
+            </w:r>
+            <w:proofErr w:type="spellEnd"/>
             <w:r>
               <w:rPr>
                 <w:rFonts w:ascii="sans serif" w:hAnsi="sans serif"/>
               </w:rPr>
               <w:t xml:space="preserve"> </w:t>
+            </w:r>
+            <w:r>
+              <w:rPr>
+                <w:rFonts w:ascii="sans serif" w:hAnsi="sans serif"/>
+              </w:rPr>
+              <w:t>is Canadian owned and operated, so they do not charge any custom duties or brokerage fees.</w:t>
             </w:r>
           </w:p>
         </w:tc>
@@ -423,8 +1541,9 @@
           </w:tcPr>
           <w:p>
             <w:pPr>
-              <w:rPr>
-                <w:rFonts w:ascii="sans serif" w:hAnsi="sans serif"/>
+              <w:spacing w:line="276" w:lineRule="auto"/>
+              <w:rPr>
+                <w:rFonts w:ascii="sans serif" w:hAnsi="sans serif" w:hint="eastAsia"/>
               </w:rPr>
             </w:pPr>
             <w:r>
@@ -448,15 +1567,24 @@
                 <w:ilvl w:val="0"/>
                 <w:numId w:val="1"/>
               </w:numPr>
-              <w:rPr>
-                <w:rFonts w:ascii="sans serif" w:hAnsi="sans serif"/>
-              </w:rPr>
-            </w:pPr>
-            <w:r>
-              <w:rPr>
-                <w:rFonts w:ascii="sans serif" w:hAnsi="sans serif"/>
-              </w:rPr>
-              <w:t xml:space="preserve"> </w:t>
+              <w:spacing w:line="276" w:lineRule="auto"/>
+              <w:rPr>
+                <w:rFonts w:ascii="sans serif" w:hAnsi="sans serif"/>
+              </w:rPr>
+            </w:pPr>
+            <w:proofErr w:type="spellStart"/>
+            <w:r>
+              <w:rPr>
+                <w:rFonts w:ascii="sans serif" w:hAnsi="sans serif"/>
+              </w:rPr>
+              <w:t>TdotPerformance</w:t>
+            </w:r>
+            <w:proofErr w:type="spellEnd"/>
+            <w:r>
+              <w:rPr>
+                <w:rFonts w:ascii="sans serif" w:hAnsi="sans serif"/>
+              </w:rPr>
+              <w:t xml:space="preserve"> has warehouses all over Canada for fast delivery system.</w:t>
             </w:r>
           </w:p>
           <w:p>
@@ -466,36 +1594,54 @@
                 <w:ilvl w:val="0"/>
                 <w:numId w:val="1"/>
               </w:numPr>
-              <w:rPr>
-                <w:rFonts w:ascii="sans serif" w:hAnsi="sans serif"/>
-              </w:rPr>
-            </w:pPr>
+              <w:spacing w:line="276" w:lineRule="auto"/>
+              <w:rPr>
+                <w:rFonts w:ascii="sans serif" w:hAnsi="sans serif" w:hint="eastAsia"/>
+              </w:rPr>
+            </w:pPr>
+            <w:proofErr w:type="spellStart"/>
+            <w:r>
+              <w:rPr>
+                <w:rFonts w:ascii="sans serif" w:hAnsi="sans serif"/>
+              </w:rPr>
+              <w:t>TdotPerformance</w:t>
+            </w:r>
+            <w:proofErr w:type="spellEnd"/>
             <w:r>
               <w:rPr>
                 <w:rFonts w:ascii="sans serif" w:hAnsi="sans serif"/>
               </w:rPr>
               <w:t xml:space="preserve"> </w:t>
             </w:r>
-          </w:p>
-          <w:p>
-            <w:pPr>
-              <w:pStyle w:val="ListParagraph"/>
-              <w:numPr>
-                <w:ilvl w:val="0"/>
-                <w:numId w:val="1"/>
-              </w:numPr>
-              <w:rPr>
-                <w:rFonts w:ascii="sans serif" w:hAnsi="sans serif"/>
-              </w:rPr>
-            </w:pPr>
+            <w:r>
+              <w:rPr>
+                <w:rFonts w:ascii="sans serif" w:hAnsi="sans serif"/>
+              </w:rPr>
+              <w:t xml:space="preserve">provide </w:t>
+            </w:r>
+            <w:proofErr w:type="gramStart"/>
+            <w:r>
+              <w:rPr>
+                <w:rFonts w:ascii="sans serif" w:hAnsi="sans serif"/>
+              </w:rPr>
+              <w:t>a</w:t>
+            </w:r>
+            <w:proofErr w:type="gramEnd"/>
+            <w:r>
+              <w:rPr>
+                <w:rFonts w:ascii="sans serif" w:hAnsi="sans serif"/>
+              </w:rPr>
+              <w:t xml:space="preserve"> easy-return service in 30-day.</w:t>
+            </w:r>
           </w:p>
         </w:tc>
       </w:tr>
     </w:tbl>
     <w:p>
       <w:pPr>
-        <w:rPr>
-          <w:rFonts w:ascii="sans serif" w:hAnsi="sans serif"/>
+        <w:spacing w:line="276" w:lineRule="auto"/>
+        <w:rPr>
+          <w:rFonts w:ascii="sans serif" w:hAnsi="sans serif" w:hint="eastAsia"/>
         </w:rPr>
       </w:pPr>
       <w:r>
@@ -519,7 +1665,7 @@
                     <pic:cNvPicPr/>
                   </pic:nvPicPr>
                   <pic:blipFill>
-                    <a:blip r:embed="rId8" cstate="print">
+                    <a:blip r:embed="rId9" cstate="print">
                       <a:extLst>
                         <a:ext uri="{28A0092B-C50C-407E-A947-70E740481C1C}">
                           <a14:useLocalDpi xmlns:a14="http://schemas.microsoft.com/office/drawing/2010/main" val="0"/>
@@ -548,11 +1694,12 @@
     </w:p>
     <w:p>
       <w:pPr>
-        <w:rPr>
-          <w:rFonts w:ascii="sans serif" w:hAnsi="sans serif"/>
-        </w:rPr>
-      </w:pPr>
-      <w:hyperlink r:id="rId9" w:history="1">
+        <w:spacing w:line="276" w:lineRule="auto"/>
+        <w:rPr>
+          <w:rFonts w:ascii="sans serif" w:hAnsi="sans serif" w:hint="eastAsia"/>
+        </w:rPr>
+      </w:pPr>
+      <w:hyperlink r:id="rId10" w:history="1">
         <w:r>
           <w:rPr>
             <w:rStyle w:val="Hyperlink"/>
@@ -567,19 +1714,19 @@
         </w:rPr>
         <w:t xml:space="preserve"> </w:t>
       </w:r>
-      <w:r>
-        <w:rPr>
-          <w:rFonts w:ascii="sans serif" w:hAnsi="sans serif"/>
+    </w:p>
+    <w:p>
+      <w:pPr>
+        <w:rPr>
+          <w:rFonts w:ascii="sans serif" w:hAnsi="sans serif" w:hint="eastAsia"/>
+        </w:rPr>
+      </w:pPr>
+      <w:r>
+        <w:rPr>
+          <w:rFonts w:ascii="sans serif" w:hAnsi="sans serif" w:hint="eastAsia"/>
         </w:rPr>
         <w:br w:type="page"/>
       </w:r>
-    </w:p>
-    <w:p>
-      <w:pPr>
-        <w:rPr>
-          <w:rFonts w:ascii="sans serif" w:hAnsi="sans serif"/>
-        </w:rPr>
-      </w:pPr>
     </w:p>
     <w:tbl>
       <w:tblPr>
@@ -597,9 +1744,10 @@
           </w:tcPr>
           <w:p>
             <w:pPr>
+              <w:spacing w:line="276" w:lineRule="auto"/>
               <w:jc w:val="center"/>
               <w:rPr>
-                <w:rFonts w:ascii="sans serif" w:hAnsi="sans serif"/>
+                <w:rFonts w:ascii="sans serif" w:hAnsi="sans serif" w:hint="eastAsia"/>
                 <w:b/>
                 <w:bCs/>
               </w:rPr>
@@ -610,6 +1758,7 @@
                 <w:b/>
                 <w:bCs/>
               </w:rPr>
+              <w:lastRenderedPageBreak/>
               <w:t>Customer Segments</w:t>
             </w:r>
           </w:p>
@@ -622,8 +1771,9 @@
           </w:tcPr>
           <w:p>
             <w:pPr>
-              <w:rPr>
-                <w:rFonts w:ascii="sans serif" w:hAnsi="sans serif"/>
+              <w:spacing w:line="276" w:lineRule="auto"/>
+              <w:rPr>
+                <w:rFonts w:ascii="sans serif" w:hAnsi="sans serif" w:hint="eastAsia"/>
               </w:rPr>
             </w:pPr>
             <w:r>
@@ -647,15 +1797,16 @@
                 <w:ilvl w:val="0"/>
                 <w:numId w:val="1"/>
               </w:numPr>
-              <w:rPr>
-                <w:rFonts w:ascii="sans serif" w:hAnsi="sans serif"/>
-              </w:rPr>
-            </w:pPr>
-            <w:r>
-              <w:rPr>
-                <w:rFonts w:ascii="sans serif" w:hAnsi="sans serif"/>
-              </w:rPr>
-              <w:t xml:space="preserve"> </w:t>
+              <w:spacing w:line="276" w:lineRule="auto"/>
+              <w:rPr>
+                <w:rFonts w:ascii="sans serif" w:hAnsi="sans serif" w:hint="eastAsia"/>
+              </w:rPr>
+            </w:pPr>
+            <w:r>
+              <w:rPr>
+                <w:rFonts w:ascii="sans serif" w:hAnsi="sans serif"/>
+              </w:rPr>
+              <w:t>Finding out what parts and accessories customers need.</w:t>
             </w:r>
           </w:p>
           <w:p>
@@ -665,15 +1816,28 @@
                 <w:ilvl w:val="0"/>
                 <w:numId w:val="1"/>
               </w:numPr>
-              <w:rPr>
-                <w:rFonts w:ascii="sans serif" w:hAnsi="sans serif"/>
-              </w:rPr>
-            </w:pPr>
-            <w:r>
-              <w:rPr>
-                <w:rFonts w:ascii="sans serif" w:hAnsi="sans serif"/>
-              </w:rPr>
-              <w:t xml:space="preserve"> </w:t>
+              <w:spacing w:line="276" w:lineRule="auto"/>
+              <w:rPr>
+                <w:rFonts w:ascii="sans serif" w:hAnsi="sans serif" w:hint="eastAsia"/>
+              </w:rPr>
+            </w:pPr>
+            <w:r>
+              <w:rPr>
+                <w:rFonts w:ascii="sans serif" w:hAnsi="sans serif"/>
+              </w:rPr>
+              <w:t xml:space="preserve">Finding and purchasing the </w:t>
+            </w:r>
+            <w:r>
+              <w:rPr>
+                <w:rFonts w:ascii="sans serif" w:hAnsi="sans serif" w:hint="eastAsia"/>
+              </w:rPr>
+              <w:t>proper</w:t>
+            </w:r>
+            <w:r>
+              <w:rPr>
+                <w:rFonts w:ascii="sans serif" w:hAnsi="sans serif"/>
+              </w:rPr>
+              <w:t xml:space="preserve"> performance parts for their car</w:t>
             </w:r>
           </w:p>
           <w:p>
@@ -683,10 +1847,66 @@
                 <w:ilvl w:val="0"/>
                 <w:numId w:val="1"/>
               </w:numPr>
-              <w:rPr>
-                <w:rFonts w:ascii="sans serif" w:hAnsi="sans serif"/>
-              </w:rPr>
-            </w:pPr>
+              <w:spacing w:line="276" w:lineRule="auto"/>
+              <w:rPr>
+                <w:rFonts w:ascii="sans serif" w:hAnsi="sans serif" w:hint="eastAsia"/>
+              </w:rPr>
+            </w:pPr>
+            <w:r>
+              <w:rPr>
+                <w:rFonts w:ascii="sans serif" w:hAnsi="sans serif"/>
+              </w:rPr>
+              <w:t xml:space="preserve">Checking if </w:t>
+            </w:r>
+            <w:r>
+              <w:rPr>
+                <w:rFonts w:ascii="sans serif" w:hAnsi="sans serif"/>
+              </w:rPr>
+              <w:t xml:space="preserve">items </w:t>
+            </w:r>
+            <w:r>
+              <w:rPr>
+                <w:rFonts w:ascii="sans serif" w:hAnsi="sans serif"/>
+              </w:rPr>
+              <w:t>work well after the delivery</w:t>
+            </w:r>
+            <w:r>
+              <w:rPr>
+                <w:rFonts w:ascii="sans serif" w:hAnsi="sans serif"/>
+              </w:rPr>
+              <w:t>.</w:t>
+            </w:r>
+          </w:p>
+          <w:p>
+            <w:pPr>
+              <w:pStyle w:val="ListParagraph"/>
+              <w:numPr>
+                <w:ilvl w:val="0"/>
+                <w:numId w:val="1"/>
+              </w:numPr>
+              <w:spacing w:line="276" w:lineRule="auto"/>
+              <w:rPr>
+                <w:rFonts w:ascii="sans serif" w:hAnsi="sans serif" w:hint="eastAsia"/>
+              </w:rPr>
+            </w:pPr>
+            <w:r>
+              <w:rPr>
+                <w:rFonts w:ascii="sans serif" w:hAnsi="sans serif"/>
+              </w:rPr>
+              <w:t xml:space="preserve">If the products work well, changing the old one to </w:t>
+            </w:r>
+            <w:r>
+              <w:rPr>
+                <w:rFonts w:ascii="sans serif" w:hAnsi="sans serif" w:hint="eastAsia"/>
+              </w:rPr>
+              <w:t xml:space="preserve">the </w:t>
+            </w:r>
+            <w:r>
+              <w:rPr>
+                <w:rFonts w:ascii="sans serif" w:hAnsi="sans serif"/>
+              </w:rPr>
+              <w:t>new product.</w:t>
+            </w:r>
           </w:p>
         </w:tc>
       </w:tr>
@@ -697,8 +1917,9 @@
           </w:tcPr>
           <w:p>
             <w:pPr>
-              <w:rPr>
-                <w:rFonts w:ascii="sans serif" w:hAnsi="sans serif"/>
+              <w:spacing w:line="276" w:lineRule="auto"/>
+              <w:rPr>
+                <w:rFonts w:ascii="sans serif" w:hAnsi="sans serif" w:hint="eastAsia"/>
               </w:rPr>
             </w:pPr>
             <w:r>
@@ -722,15 +1943,34 @@
                 <w:ilvl w:val="0"/>
                 <w:numId w:val="1"/>
               </w:numPr>
-              <w:rPr>
-                <w:rFonts w:ascii="sans serif" w:hAnsi="sans serif"/>
-              </w:rPr>
-            </w:pPr>
-            <w:r>
-              <w:rPr>
-                <w:rFonts w:ascii="sans serif" w:hAnsi="sans serif"/>
-              </w:rPr>
-              <w:t xml:space="preserve"> </w:t>
+              <w:spacing w:line="276" w:lineRule="auto"/>
+              <w:rPr>
+                <w:rFonts w:ascii="sans serif" w:hAnsi="sans serif" w:hint="eastAsia"/>
+              </w:rPr>
+            </w:pPr>
+            <w:r>
+              <w:rPr>
+                <w:rFonts w:ascii="sans serif" w:hAnsi="sans serif"/>
+              </w:rPr>
+              <w:t>Customers</w:t>
+            </w:r>
+            <w:r>
+              <w:rPr>
+                <w:rFonts w:ascii="sans serif" w:hAnsi="sans serif"/>
+              </w:rPr>
+              <w:t xml:space="preserve"> can buy the product at </w:t>
+            </w:r>
+            <w:r>
+              <w:rPr>
+                <w:rFonts w:ascii="sans serif" w:hAnsi="sans serif" w:hint="eastAsia"/>
+              </w:rPr>
+              <w:t xml:space="preserve">a </w:t>
+            </w:r>
+            <w:r>
+              <w:rPr>
+                <w:rFonts w:ascii="sans serif" w:hAnsi="sans serif"/>
+              </w:rPr>
+              <w:t>lower price than the offline shop.</w:t>
             </w:r>
           </w:p>
           <w:p>
@@ -740,15 +1980,22 @@
                 <w:ilvl w:val="0"/>
                 <w:numId w:val="1"/>
               </w:numPr>
-              <w:rPr>
-                <w:rFonts w:ascii="sans serif" w:hAnsi="sans serif"/>
-              </w:rPr>
-            </w:pPr>
-            <w:r>
-              <w:rPr>
-                <w:rFonts w:ascii="sans serif" w:hAnsi="sans serif"/>
-              </w:rPr>
-              <w:t xml:space="preserve"> </w:t>
+              <w:spacing w:line="276" w:lineRule="auto"/>
+              <w:rPr>
+                <w:rFonts w:ascii="sans serif" w:hAnsi="sans serif" w:hint="eastAsia"/>
+              </w:rPr>
+            </w:pPr>
+            <w:r>
+              <w:rPr>
+                <w:rFonts w:ascii="sans serif" w:hAnsi="sans serif"/>
+              </w:rPr>
+              <w:t xml:space="preserve">Customers </w:t>
+            </w:r>
+            <w:r>
+              <w:rPr>
+                <w:rFonts w:ascii="sans serif" w:hAnsi="sans serif"/>
+              </w:rPr>
+              <w:t>can find some rare parts or accessories that cannot find at the offline shop.</w:t>
             </w:r>
           </w:p>
           <w:p>
@@ -758,15 +2005,28 @@
                 <w:ilvl w:val="0"/>
                 <w:numId w:val="1"/>
               </w:numPr>
-              <w:rPr>
-                <w:rFonts w:ascii="sans serif" w:hAnsi="sans serif"/>
-              </w:rPr>
-            </w:pPr>
-            <w:r>
-              <w:rPr>
-                <w:rFonts w:ascii="sans serif" w:hAnsi="sans serif"/>
-              </w:rPr>
-              <w:t xml:space="preserve"> </w:t>
+              <w:spacing w:line="276" w:lineRule="auto"/>
+              <w:rPr>
+                <w:rFonts w:ascii="sans serif" w:hAnsi="sans serif" w:hint="eastAsia"/>
+              </w:rPr>
+            </w:pPr>
+            <w:r>
+              <w:rPr>
+                <w:rFonts w:ascii="sans serif" w:hAnsi="sans serif"/>
+              </w:rPr>
+              <w:t>Customers who do not have time to go offline shop can buy the product anytime with free delivery</w:t>
+            </w:r>
+            <w:r>
+              <w:rPr>
+                <w:rFonts w:ascii="sans serif" w:hAnsi="sans serif"/>
+              </w:rPr>
+              <w:t xml:space="preserve"> service</w:t>
+            </w:r>
+            <w:r>
+              <w:rPr>
+                <w:rFonts w:ascii="sans serif" w:hAnsi="sans serif"/>
+              </w:rPr>
+              <w:t xml:space="preserve"> in Canada.</w:t>
             </w:r>
           </w:p>
         </w:tc>
@@ -778,8 +2038,9 @@
           </w:tcPr>
           <w:p>
             <w:pPr>
-              <w:rPr>
-                <w:rFonts w:ascii="sans serif" w:hAnsi="sans serif"/>
+              <w:spacing w:line="276" w:lineRule="auto"/>
+              <w:rPr>
+                <w:rFonts w:ascii="sans serif" w:hAnsi="sans serif" w:hint="eastAsia"/>
               </w:rPr>
             </w:pPr>
             <w:r>
@@ -803,8 +2064,9 @@
                 <w:ilvl w:val="0"/>
                 <w:numId w:val="1"/>
               </w:numPr>
-              <w:rPr>
-                <w:rFonts w:ascii="sans serif" w:hAnsi="sans serif"/>
+              <w:spacing w:line="276" w:lineRule="auto"/>
+              <w:rPr>
+                <w:rFonts w:ascii="sans serif" w:hAnsi="sans serif" w:hint="eastAsia"/>
               </w:rPr>
             </w:pPr>
             <w:r>
@@ -812,6 +2074,36 @@
                 <w:rFonts w:ascii="sans serif" w:hAnsi="sans serif"/>
               </w:rPr>
               <w:t xml:space="preserve"> </w:t>
+            </w:r>
+            <w:r>
+              <w:rPr>
+                <w:rFonts w:ascii="sans serif" w:hAnsi="sans serif"/>
+              </w:rPr>
+              <w:t xml:space="preserve">If </w:t>
+            </w:r>
+            <w:r>
+              <w:rPr>
+                <w:rFonts w:ascii="sans serif" w:hAnsi="sans serif"/>
+              </w:rPr>
+              <w:t>there is no inventory near customers’ house</w:t>
+            </w:r>
+            <w:r>
+              <w:rPr>
+                <w:rFonts w:ascii="sans serif" w:hAnsi="sans serif"/>
+              </w:rPr>
+              <w:t xml:space="preserve">, </w:t>
+            </w:r>
+            <w:r>
+              <w:rPr>
+                <w:rFonts w:ascii="sans serif" w:hAnsi="sans serif"/>
+              </w:rPr>
+              <w:t>they</w:t>
+            </w:r>
+            <w:r>
+              <w:rPr>
+                <w:rFonts w:ascii="sans serif" w:hAnsi="sans serif"/>
+              </w:rPr>
+              <w:t xml:space="preserve"> may wait for a long time.</w:t>
             </w:r>
           </w:p>
           <w:p>
@@ -821,8 +2113,9 @@
                 <w:ilvl w:val="0"/>
                 <w:numId w:val="1"/>
               </w:numPr>
-              <w:rPr>
-                <w:rFonts w:ascii="sans serif" w:hAnsi="sans serif"/>
+              <w:spacing w:line="276" w:lineRule="auto"/>
+              <w:rPr>
+                <w:rFonts w:ascii="sans serif" w:hAnsi="sans serif" w:hint="eastAsia"/>
               </w:rPr>
             </w:pPr>
             <w:r>
@@ -830,6 +2123,38 @@
                 <w:rFonts w:ascii="sans serif" w:hAnsi="sans serif"/>
               </w:rPr>
               <w:t xml:space="preserve"> </w:t>
+            </w:r>
+            <w:r>
+              <w:rPr>
+                <w:rFonts w:ascii="sans serif" w:hAnsi="sans serif"/>
+              </w:rPr>
+              <w:t xml:space="preserve">If Customers do not know how to fix or change the parts, they </w:t>
+            </w:r>
+            <w:proofErr w:type="gramStart"/>
+            <w:r>
+              <w:rPr>
+                <w:rFonts w:ascii="sans serif" w:hAnsi="sans serif"/>
+              </w:rPr>
+              <w:t>have to</w:t>
+            </w:r>
+            <w:proofErr w:type="gramEnd"/>
+            <w:r>
+              <w:rPr>
+                <w:rFonts w:ascii="sans serif" w:hAnsi="sans serif"/>
+              </w:rPr>
+              <w:t xml:space="preserve"> visit the auto repair </w:t>
+            </w:r>
+            <w:r>
+              <w:rPr>
+                <w:rFonts w:ascii="sans serif" w:hAnsi="sans serif"/>
+              </w:rPr>
+              <w:t xml:space="preserve">center </w:t>
+            </w:r>
+            <w:r>
+              <w:rPr>
+                <w:rFonts w:ascii="sans serif" w:hAnsi="sans serif"/>
+              </w:rPr>
+              <w:t>anyway.</w:t>
             </w:r>
           </w:p>
           <w:p>
@@ -839,15 +2164,16 @@
                 <w:ilvl w:val="0"/>
                 <w:numId w:val="1"/>
               </w:numPr>
-              <w:rPr>
-                <w:rFonts w:ascii="sans serif" w:hAnsi="sans serif"/>
-              </w:rPr>
-            </w:pPr>
-            <w:r>
-              <w:rPr>
-                <w:rFonts w:ascii="sans serif" w:hAnsi="sans serif"/>
-              </w:rPr>
-              <w:t xml:space="preserve"> </w:t>
+              <w:spacing w:line="276" w:lineRule="auto"/>
+              <w:rPr>
+                <w:rFonts w:ascii="sans serif" w:hAnsi="sans serif" w:hint="eastAsia"/>
+              </w:rPr>
+            </w:pPr>
+            <w:r>
+              <w:rPr>
+                <w:rFonts w:ascii="sans serif" w:hAnsi="sans serif"/>
+              </w:rPr>
+              <w:t>If customers get defective products, it should be difficult to exchange or refund it.</w:t>
             </w:r>
           </w:p>
         </w:tc>
@@ -855,8 +2181,9 @@
     </w:tbl>
     <w:p>
       <w:pPr>
-        <w:rPr>
-          <w:rFonts w:ascii="sans serif" w:hAnsi="sans serif"/>
+        <w:spacing w:line="276" w:lineRule="auto"/>
+        <w:rPr>
+          <w:rFonts w:ascii="sans serif" w:hAnsi="sans serif" w:hint="eastAsia"/>
         </w:rPr>
       </w:pPr>
     </w:p>
@@ -876,8 +2203,9 @@
           </w:tcPr>
           <w:p>
             <w:pPr>
-              <w:rPr>
-                <w:rFonts w:ascii="sans serif" w:hAnsi="sans serif"/>
+              <w:spacing w:line="276" w:lineRule="auto"/>
+              <w:rPr>
+                <w:rFonts w:ascii="sans serif" w:hAnsi="sans serif" w:hint="eastAsia"/>
               </w:rPr>
             </w:pPr>
             <w:r>
@@ -901,15 +2229,55 @@
                 <w:ilvl w:val="0"/>
                 <w:numId w:val="1"/>
               </w:numPr>
-              <w:rPr>
-                <w:rFonts w:ascii="sans serif" w:hAnsi="sans serif"/>
-              </w:rPr>
-            </w:pPr>
+              <w:spacing w:line="276" w:lineRule="auto"/>
+              <w:rPr>
+                <w:rFonts w:ascii="sans serif" w:hAnsi="sans serif"/>
+              </w:rPr>
+            </w:pPr>
+            <w:r>
+              <w:rPr>
+                <w:rFonts w:ascii="sans serif" w:hAnsi="sans serif" w:hint="eastAsia"/>
+              </w:rPr>
+              <w:t>I</w:t>
+            </w:r>
+            <w:r>
+              <w:rPr>
+                <w:rFonts w:ascii="sans serif" w:hAnsi="sans serif"/>
+              </w:rPr>
+              <w:t>nexpensive/Cost Reduction</w:t>
+            </w:r>
+          </w:p>
+          <w:p>
+            <w:pPr>
+              <w:pStyle w:val="ListParagraph"/>
+              <w:numPr>
+                <w:ilvl w:val="1"/>
+                <w:numId w:val="1"/>
+              </w:numPr>
+              <w:spacing w:line="276" w:lineRule="auto"/>
+              <w:rPr>
+                <w:rFonts w:ascii="sans serif" w:hAnsi="sans serif" w:hint="eastAsia"/>
+              </w:rPr>
+            </w:pPr>
+            <w:proofErr w:type="spellStart"/>
+            <w:r>
+              <w:rPr>
+                <w:rFonts w:ascii="sans serif" w:hAnsi="sans serif"/>
+              </w:rPr>
+              <w:t>TdotPerformance</w:t>
+            </w:r>
+            <w:proofErr w:type="spellEnd"/>
             <w:r>
               <w:rPr>
                 <w:rFonts w:ascii="sans serif" w:hAnsi="sans serif"/>
               </w:rPr>
               <w:t xml:space="preserve"> </w:t>
+            </w:r>
+            <w:r>
+              <w:rPr>
+                <w:rFonts w:ascii="sans serif" w:hAnsi="sans serif"/>
+              </w:rPr>
+              <w:t xml:space="preserve">can reduce the product cost by deducting the rental fee for the offline shops. </w:t>
             </w:r>
           </w:p>
           <w:p>
@@ -919,15 +2287,43 @@
                 <w:ilvl w:val="0"/>
                 <w:numId w:val="1"/>
               </w:numPr>
-              <w:rPr>
-                <w:rFonts w:ascii="sans serif" w:hAnsi="sans serif"/>
-              </w:rPr>
-            </w:pPr>
-            <w:r>
-              <w:rPr>
-                <w:rFonts w:ascii="sans serif" w:hAnsi="sans serif"/>
-              </w:rPr>
-              <w:t xml:space="preserve"> </w:t>
+              <w:spacing w:line="276" w:lineRule="auto"/>
+              <w:rPr>
+                <w:rFonts w:ascii="sans serif" w:hAnsi="sans serif"/>
+              </w:rPr>
+            </w:pPr>
+            <w:r>
+              <w:rPr>
+                <w:rFonts w:ascii="sans serif" w:hAnsi="sans serif"/>
+              </w:rPr>
+              <w:t>Convenience</w:t>
+            </w:r>
+          </w:p>
+          <w:p>
+            <w:pPr>
+              <w:pStyle w:val="ListParagraph"/>
+              <w:numPr>
+                <w:ilvl w:val="1"/>
+                <w:numId w:val="1"/>
+              </w:numPr>
+              <w:spacing w:line="276" w:lineRule="auto"/>
+              <w:rPr>
+                <w:rFonts w:ascii="sans serif" w:hAnsi="sans serif" w:hint="eastAsia"/>
+              </w:rPr>
+            </w:pPr>
+            <w:proofErr w:type="spellStart"/>
+            <w:r>
+              <w:rPr>
+                <w:rFonts w:ascii="sans serif" w:hAnsi="sans serif"/>
+              </w:rPr>
+              <w:t>TdotPerformance</w:t>
+            </w:r>
+            <w:proofErr w:type="spellEnd"/>
+            <w:r>
+              <w:rPr>
+                <w:rFonts w:ascii="sans serif" w:hAnsi="sans serif"/>
+              </w:rPr>
+              <w:t xml:space="preserve"> have advantages of online shopping malls; deliver products to the customers’ house, can shopping regardless of day and night</w:t>
             </w:r>
           </w:p>
           <w:p>
@@ -937,18 +2333,143 @@
                 <w:ilvl w:val="0"/>
                 <w:numId w:val="1"/>
               </w:numPr>
-              <w:rPr>
-                <w:rFonts w:ascii="sans serif" w:hAnsi="sans serif"/>
-              </w:rPr>
-            </w:pPr>
+              <w:spacing w:line="276" w:lineRule="auto"/>
+              <w:rPr>
+                <w:rFonts w:ascii="sans serif" w:hAnsi="sans serif"/>
+              </w:rPr>
+            </w:pPr>
+            <w:r>
+              <w:rPr>
+                <w:rFonts w:ascii="sans serif" w:hAnsi="sans serif"/>
+              </w:rPr>
+              <w:t>Variety/Diversity</w:t>
+            </w:r>
+          </w:p>
+          <w:p>
+            <w:pPr>
+              <w:pStyle w:val="ListParagraph"/>
+              <w:numPr>
+                <w:ilvl w:val="1"/>
+                <w:numId w:val="1"/>
+              </w:numPr>
+              <w:spacing w:line="276" w:lineRule="auto"/>
+              <w:rPr>
+                <w:rFonts w:ascii="sans serif" w:hAnsi="sans serif"/>
+              </w:rPr>
+            </w:pPr>
+            <w:proofErr w:type="spellStart"/>
+            <w:r>
+              <w:rPr>
+                <w:rFonts w:ascii="sans serif" w:hAnsi="sans serif"/>
+              </w:rPr>
+              <w:t>TdotPerformance</w:t>
+            </w:r>
+            <w:proofErr w:type="spellEnd"/>
+            <w:r>
+              <w:rPr>
+                <w:rFonts w:ascii="sans serif" w:hAnsi="sans serif"/>
+              </w:rPr>
+              <w:t xml:space="preserve"> provides various items regardless the type of car; Truck, OEM car parts for diverse vehicle makes and models. </w:t>
+            </w:r>
+          </w:p>
+          <w:p>
+            <w:pPr>
+              <w:pStyle w:val="ListParagraph"/>
+              <w:numPr>
+                <w:ilvl w:val="0"/>
+                <w:numId w:val="1"/>
+              </w:numPr>
+              <w:spacing w:line="276" w:lineRule="auto"/>
+              <w:rPr>
+                <w:rFonts w:ascii="sans serif" w:hAnsi="sans serif"/>
+              </w:rPr>
+            </w:pPr>
+            <w:r>
+              <w:rPr>
+                <w:rFonts w:ascii="sans serif" w:hAnsi="sans serif"/>
+              </w:rPr>
+              <w:t>Accuracy</w:t>
+            </w:r>
+          </w:p>
+          <w:p>
+            <w:pPr>
+              <w:pStyle w:val="ListParagraph"/>
+              <w:numPr>
+                <w:ilvl w:val="1"/>
+                <w:numId w:val="1"/>
+              </w:numPr>
+              <w:spacing w:line="276" w:lineRule="auto"/>
+              <w:rPr>
+                <w:rFonts w:ascii="sans serif" w:hAnsi="sans serif"/>
+              </w:rPr>
+            </w:pPr>
+            <w:r>
+              <w:rPr>
+                <w:rFonts w:ascii="sans serif" w:hAnsi="sans serif"/>
+              </w:rPr>
+              <w:t>Choose a product what customers need and find the exactly fit merchandise to their car.</w:t>
+            </w:r>
+          </w:p>
+          <w:p>
+            <w:pPr>
+              <w:pStyle w:val="ListParagraph"/>
+              <w:numPr>
+                <w:ilvl w:val="0"/>
+                <w:numId w:val="1"/>
+              </w:numPr>
+              <w:spacing w:line="276" w:lineRule="auto"/>
+              <w:rPr>
+                <w:rFonts w:ascii="sans serif" w:hAnsi="sans serif"/>
+              </w:rPr>
+            </w:pPr>
+            <w:r>
+              <w:rPr>
+                <w:rFonts w:ascii="sans serif" w:hAnsi="sans serif"/>
+              </w:rPr>
+              <w:t>Updating constantly</w:t>
+            </w:r>
+          </w:p>
+          <w:p>
+            <w:pPr>
+              <w:pStyle w:val="ListParagraph"/>
+              <w:numPr>
+                <w:ilvl w:val="1"/>
+                <w:numId w:val="1"/>
+              </w:numPr>
+              <w:spacing w:line="276" w:lineRule="auto"/>
+              <w:rPr>
+                <w:rFonts w:ascii="sans serif" w:hAnsi="sans serif" w:hint="eastAsia"/>
+              </w:rPr>
+            </w:pPr>
+            <w:r>
+              <w:rPr>
+                <w:rFonts w:ascii="sans serif" w:hAnsi="sans serif"/>
+              </w:rPr>
+              <w:t xml:space="preserve">Brand-new autos and accessories are launched every year and every month, so </w:t>
+            </w:r>
+            <w:proofErr w:type="spellStart"/>
+            <w:r>
+              <w:rPr>
+                <w:rFonts w:ascii="sans serif" w:hAnsi="sans serif"/>
+              </w:rPr>
+              <w:t>TdotPerformance</w:t>
+            </w:r>
+            <w:proofErr w:type="spellEnd"/>
+            <w:r>
+              <w:rPr>
+                <w:rFonts w:ascii="sans serif" w:hAnsi="sans serif"/>
+              </w:rPr>
+              <w:t xml:space="preserve"> updates their product list constantly.</w:t>
+            </w:r>
           </w:p>
         </w:tc>
       </w:tr>
     </w:tbl>
     <w:p>
       <w:pPr>
-        <w:rPr>
-          <w:rFonts w:ascii="sans serif" w:hAnsi="sans serif"/>
+        <w:spacing w:line="276" w:lineRule="auto"/>
+        <w:rPr>
+          <w:rFonts w:ascii="sans serif" w:hAnsi="sans serif" w:hint="eastAsia"/>
         </w:rPr>
       </w:pPr>
     </w:p>
@@ -968,8 +2489,9 @@
           </w:tcPr>
           <w:p>
             <w:pPr>
-              <w:rPr>
-                <w:rFonts w:ascii="sans serif" w:hAnsi="sans serif"/>
+              <w:spacing w:line="276" w:lineRule="auto"/>
+              <w:rPr>
+                <w:rFonts w:ascii="sans serif" w:hAnsi="sans serif" w:hint="eastAsia"/>
               </w:rPr>
             </w:pPr>
             <w:r>
@@ -993,15 +2515,51 @@
                 <w:ilvl w:val="0"/>
                 <w:numId w:val="1"/>
               </w:numPr>
-              <w:rPr>
-                <w:rFonts w:ascii="sans serif" w:hAnsi="sans serif"/>
-              </w:rPr>
-            </w:pPr>
-            <w:r>
-              <w:rPr>
-                <w:rFonts w:ascii="sans serif" w:hAnsi="sans serif"/>
-              </w:rPr>
-              <w:t xml:space="preserve"> </w:t>
+              <w:spacing w:line="276" w:lineRule="auto"/>
+              <w:rPr>
+                <w:rFonts w:ascii="sans serif" w:hAnsi="sans serif"/>
+              </w:rPr>
+            </w:pPr>
+            <w:r>
+              <w:rPr>
+                <w:rFonts w:ascii="sans serif" w:hAnsi="sans serif"/>
+              </w:rPr>
+              <w:t>Awareness</w:t>
+            </w:r>
+          </w:p>
+          <w:p>
+            <w:pPr>
+              <w:pStyle w:val="ListParagraph"/>
+              <w:numPr>
+                <w:ilvl w:val="1"/>
+                <w:numId w:val="1"/>
+              </w:numPr>
+              <w:spacing w:line="276" w:lineRule="auto"/>
+              <w:rPr>
+                <w:rFonts w:ascii="sans serif" w:hAnsi="sans serif"/>
+              </w:rPr>
+            </w:pPr>
+            <w:r>
+              <w:rPr>
+                <w:rFonts w:ascii="sans serif" w:hAnsi="sans serif"/>
+                <w:lang w:eastAsia="ko-KR"/>
+              </w:rPr>
+              <w:lastRenderedPageBreak/>
+              <w:t>Promot</w:t>
+            </w:r>
+            <w:r>
+              <w:rPr>
+                <w:rFonts w:ascii="sans serif" w:hAnsi="sans serif"/>
+                <w:lang w:eastAsia="ko-KR"/>
+              </w:rPr>
+              <w:t>ing</w:t>
+            </w:r>
+            <w:r>
+              <w:rPr>
+                <w:rFonts w:ascii="sans serif" w:hAnsi="sans serif"/>
+                <w:lang w:eastAsia="ko-KR"/>
+              </w:rPr>
+              <w:t xml:space="preserve"> provisional customers to be at the top of the list when they search for items sold on the site.</w:t>
             </w:r>
           </w:p>
           <w:p>
@@ -1011,15 +2569,90 @@
                 <w:ilvl w:val="0"/>
                 <w:numId w:val="1"/>
               </w:numPr>
-              <w:rPr>
-                <w:rFonts w:ascii="sans serif" w:hAnsi="sans serif"/>
-              </w:rPr>
-            </w:pPr>
-            <w:r>
-              <w:rPr>
-                <w:rFonts w:ascii="sans serif" w:hAnsi="sans serif"/>
-              </w:rPr>
-              <w:t xml:space="preserve"> </w:t>
+              <w:spacing w:line="276" w:lineRule="auto"/>
+              <w:rPr>
+                <w:rFonts w:ascii="sans serif" w:hAnsi="sans serif"/>
+              </w:rPr>
+            </w:pPr>
+            <w:r>
+              <w:rPr>
+                <w:rFonts w:ascii="sans serif" w:hAnsi="sans serif"/>
+              </w:rPr>
+              <w:t>Purchase</w:t>
+            </w:r>
+          </w:p>
+          <w:p>
+            <w:pPr>
+              <w:pStyle w:val="ListParagraph"/>
+              <w:numPr>
+                <w:ilvl w:val="1"/>
+                <w:numId w:val="1"/>
+              </w:numPr>
+              <w:spacing w:line="276" w:lineRule="auto"/>
+              <w:rPr>
+                <w:rFonts w:ascii="sans serif" w:hAnsi="sans serif"/>
+              </w:rPr>
+            </w:pPr>
+            <w:r>
+              <w:rPr>
+                <w:rFonts w:ascii="sans serif" w:hAnsi="sans serif"/>
+              </w:rPr>
+              <w:t>Creating a search engine</w:t>
+            </w:r>
+            <w:r>
+              <w:rPr>
+                <w:rFonts w:ascii="sans serif" w:hAnsi="sans serif"/>
+              </w:rPr>
+              <w:t xml:space="preserve"> that</w:t>
+            </w:r>
+            <w:r>
+              <w:rPr>
+                <w:rFonts w:ascii="sans serif" w:hAnsi="sans serif"/>
+              </w:rPr>
+              <w:t xml:space="preserve"> get</w:t>
+            </w:r>
+            <w:r>
+              <w:rPr>
+                <w:rFonts w:ascii="sans serif" w:hAnsi="sans serif"/>
+              </w:rPr>
+              <w:t>s</w:t>
+            </w:r>
+            <w:r>
+              <w:rPr>
+                <w:rFonts w:ascii="sans serif" w:hAnsi="sans serif"/>
+              </w:rPr>
+              <w:t xml:space="preserve"> results depending on the type of car</w:t>
+            </w:r>
+          </w:p>
+          <w:p>
+            <w:pPr>
+              <w:pStyle w:val="ListParagraph"/>
+              <w:numPr>
+                <w:ilvl w:val="1"/>
+                <w:numId w:val="1"/>
+              </w:numPr>
+              <w:spacing w:line="276" w:lineRule="auto"/>
+              <w:rPr>
+                <w:rFonts w:ascii="sans serif" w:hAnsi="sans serif" w:hint="eastAsia"/>
+              </w:rPr>
+            </w:pPr>
+            <w:r>
+              <w:rPr>
+                <w:rFonts w:ascii="sans serif" w:hAnsi="sans serif"/>
+              </w:rPr>
+              <w:t>Categoriz</w:t>
+            </w:r>
+            <w:r>
+              <w:rPr>
+                <w:rFonts w:ascii="sans serif" w:hAnsi="sans serif"/>
+              </w:rPr>
+              <w:t>ing</w:t>
+            </w:r>
+            <w:r>
+              <w:rPr>
+                <w:rFonts w:ascii="sans serif" w:hAnsi="sans serif"/>
+              </w:rPr>
+              <w:t xml:space="preserve"> according to the type of product</w:t>
             </w:r>
           </w:p>
           <w:p>
@@ -1029,24 +2662,260 @@
                 <w:ilvl w:val="0"/>
                 <w:numId w:val="1"/>
               </w:numPr>
-              <w:rPr>
-                <w:rFonts w:ascii="sans serif" w:hAnsi="sans serif"/>
-              </w:rPr>
-            </w:pPr>
+              <w:spacing w:line="276" w:lineRule="auto"/>
+              <w:rPr>
+                <w:rFonts w:ascii="sans serif" w:hAnsi="sans serif"/>
+              </w:rPr>
+            </w:pPr>
+            <w:r>
+              <w:rPr>
+                <w:rFonts w:ascii="sans serif" w:hAnsi="sans serif"/>
+              </w:rPr>
+              <w:t>After sales</w:t>
+            </w:r>
+          </w:p>
+          <w:p>
+            <w:pPr>
+              <w:pStyle w:val="ListParagraph"/>
+              <w:numPr>
+                <w:ilvl w:val="1"/>
+                <w:numId w:val="1"/>
+              </w:numPr>
+              <w:spacing w:line="276" w:lineRule="auto"/>
+              <w:rPr>
+                <w:rFonts w:ascii="sans serif" w:hAnsi="sans serif" w:hint="eastAsia"/>
+              </w:rPr>
+            </w:pPr>
+            <w:r>
+              <w:rPr>
+                <w:rFonts w:ascii="sans serif" w:hAnsi="sans serif"/>
+              </w:rPr>
+              <w:t>Customers can return easily during the 30-day</w:t>
+            </w:r>
           </w:p>
         </w:tc>
       </w:tr>
     </w:tbl>
     <w:p>
       <w:pPr>
-        <w:rPr>
-          <w:rFonts w:ascii="sans serif" w:hAnsi="sans serif"/>
+        <w:spacing w:line="276" w:lineRule="auto"/>
+        <w:rPr>
+          <w:rFonts w:ascii="sans serif" w:hAnsi="sans serif"/>
+        </w:rPr>
+      </w:pPr>
+    </w:p>
+    <w:p>
+      <w:pPr>
+        <w:spacing w:line="276" w:lineRule="auto"/>
+        <w:rPr>
+          <w:rFonts w:ascii="sans serif" w:hAnsi="sans serif"/>
+        </w:rPr>
+      </w:pPr>
+    </w:p>
+    <w:p>
+      <w:pPr>
+        <w:spacing w:line="276" w:lineRule="auto"/>
+        <w:rPr>
+          <w:rFonts w:ascii="sans serif" w:hAnsi="sans serif"/>
+        </w:rPr>
+      </w:pPr>
+    </w:p>
+    <w:p>
+      <w:pPr>
+        <w:spacing w:line="276" w:lineRule="auto"/>
+        <w:rPr>
+          <w:rFonts w:ascii="sans serif" w:hAnsi="sans serif"/>
+        </w:rPr>
+      </w:pPr>
+    </w:p>
+    <w:sdt>
+      <w:sdtPr>
+        <w:id w:val="401810018"/>
+        <w:docPartObj>
+          <w:docPartGallery w:val="Bibliographies"/>
+          <w:docPartUnique/>
+        </w:docPartObj>
+      </w:sdtPr>
+      <w:sdtEndPr>
+        <w:rPr>
+          <w:rFonts w:asciiTheme="minorHAnsi" w:eastAsia="Batang" w:hAnsiTheme="minorHAnsi" w:cstheme="minorBidi"/>
+          <w:color w:val="auto"/>
+          <w:sz w:val="24"/>
+          <w:szCs w:val="24"/>
+        </w:rPr>
+      </w:sdtEndPr>
+      <w:sdtContent>
+        <w:p>
+          <w:pPr>
+            <w:pStyle w:val="Heading1"/>
+          </w:pPr>
+          <w:r>
+            <w:t>References</w:t>
+          </w:r>
+        </w:p>
+        <w:sdt>
+          <w:sdtPr>
+            <w:id w:val="-573587230"/>
+            <w:bibliography/>
+          </w:sdtPr>
+          <w:sdtContent>
+            <w:p>
+              <w:pPr>
+                <w:pStyle w:val="Bibliography"/>
+                <w:ind w:left="720" w:hanging="720"/>
+                <w:rPr>
+                  <w:noProof/>
+                </w:rPr>
+              </w:pPr>
+              <w:r>
+                <w:fldChar w:fldCharType="begin"/>
+              </w:r>
+              <w:r>
+                <w:instrText xml:space="preserve"> BIBLIOGRAPHY </w:instrText>
+              </w:r>
+              <w:r>
+                <w:fldChar w:fldCharType="separate"/>
+              </w:r>
+              <w:r>
+                <w:rPr>
+                  <w:noProof/>
+                </w:rPr>
+                <w:t xml:space="preserve">CBC Gem. (2015, 12 2). </w:t>
+              </w:r>
+              <w:r>
+                <w:rPr>
+                  <w:i/>
+                  <w:iCs/>
+                  <w:noProof/>
+                </w:rPr>
+                <w:t>Dragons' Den, Season10 Ep08</w:t>
+              </w:r>
+              <w:r>
+                <w:rPr>
+                  <w:noProof/>
+                </w:rPr>
+                <w:t>. Retrieved from gem.cbc.ca: https://gem.cbc.ca/media/dragons-den/s10e08</w:t>
+              </w:r>
+            </w:p>
+            <w:p>
+              <w:pPr>
+                <w:rPr>
+                  <w:noProof/>
+                </w:rPr>
+              </w:pPr>
+              <w:r>
+                <w:rPr>
+                  <w:b/>
+                  <w:bCs/>
+                  <w:noProof/>
+                </w:rPr>
+                <w:fldChar w:fldCharType="end"/>
+              </w:r>
+              <w:r>
+                <w:rPr>
+                  <w:noProof/>
+                </w:rPr>
+                <w:t xml:space="preserve">TdotPerformance. (n.d.). </w:t>
+              </w:r>
+              <w:r>
+                <w:rPr>
+                  <w:noProof/>
+                </w:rPr>
+                <w:t>TdotPerformance</w:t>
+              </w:r>
+              <w:r>
+                <w:rPr>
+                  <w:noProof/>
+                </w:rPr>
+                <w:t xml:space="preserve">, About Us. Retrived from </w:t>
+              </w:r>
+              <w:r>
+                <w:rPr>
+                  <w:noProof/>
+                </w:rPr>
+                <w:t>tdotperformance.ca</w:t>
+              </w:r>
+              <w:r>
+                <w:rPr>
+                  <w:noProof/>
+                </w:rPr>
+                <w:t xml:space="preserve">: </w:t>
+              </w:r>
+              <w:r>
+                <w:rPr>
+                  <w:noProof/>
+                </w:rPr>
+                <w:t>https://www.tdotperformance.ca/about/</w:t>
+              </w:r>
+            </w:p>
+            <w:p>
+              <w:pPr>
+                <w:rPr>
+                  <w:noProof/>
+                </w:rPr>
+              </w:pPr>
+              <w:r>
+                <w:rPr>
+                  <w:noProof/>
+                </w:rPr>
+                <w:t xml:space="preserve">TdotPerformance. (n.d.). TdotPerformance, </w:t>
+              </w:r>
+              <w:r>
+                <w:rPr>
+                  <w:noProof/>
+                </w:rPr>
+                <w:t>Help Zone</w:t>
+              </w:r>
+              <w:r>
+                <w:rPr>
+                  <w:noProof/>
+                </w:rPr>
+                <w:t xml:space="preserve">. Retrived from </w:t>
+              </w:r>
+              <w:r>
+                <w:rPr>
+                  <w:noProof/>
+                </w:rPr>
+                <w:t>tdotperformance.ca</w:t>
+              </w:r>
+              <w:r>
+                <w:rPr>
+                  <w:noProof/>
+                </w:rPr>
+                <w:t>:</w:t>
+              </w:r>
+              <w:r>
+                <w:rPr>
+                  <w:noProof/>
+                </w:rPr>
+                <w:t xml:space="preserve"> </w:t>
+              </w:r>
+              <w:r>
+                <w:rPr>
+                  <w:noProof/>
+                </w:rPr>
+                <w:t>https://www.tdotperformance.ca/help/</w:t>
+              </w:r>
+            </w:p>
+          </w:sdtContent>
+        </w:sdt>
+      </w:sdtContent>
+    </w:sdt>
+    <w:p>
+      <w:pPr>
+        <w:spacing w:line="276" w:lineRule="auto"/>
+        <w:rPr>
+          <w:rFonts w:ascii="sans serif" w:hAnsi="sans serif" w:hint="eastAsia"/>
+          <w:b/>
+          <w:bCs/>
+          <w:sz w:val="32"/>
+          <w:szCs w:val="32"/>
         </w:rPr>
       </w:pPr>
     </w:p>
     <w:sectPr>
-      <w:headerReference w:type="default" r:id="rId10"/>
-      <w:footerReference w:type="default" r:id="rId11"/>
+      <w:headerReference w:type="default" r:id="rId11"/>
+      <w:footerReference w:type="default" r:id="rId12"/>
       <w:pgSz w:w="12240" w:h="15840"/>
       <w:pgMar w:top="1440" w:right="1440" w:bottom="1440" w:left="1440" w:header="708" w:footer="708" w:gutter="0"/>
       <w:pgNumType w:start="0"/>
@@ -1194,7 +3063,7 @@
         <w:rFonts w:ascii="Symbol" w:hAnsi="Symbol" w:hint="default"/>
       </w:rPr>
     </w:lvl>
-    <w:lvl w:ilvl="1" w:tplc="04090003" w:tentative="1">
+    <w:lvl w:ilvl="1" w:tplc="04090003">
       <w:start w:val="1"/>
       <w:numFmt w:val="bullet"/>
       <w:lvlText w:val="o"/>
@@ -1291,8 +3160,123 @@
       </w:rPr>
     </w:lvl>
   </w:abstractNum>
+  <w:abstractNum w:abstractNumId="1" w15:restartNumberingAfterBreak="0">
+    <w:nsid w:val="70B04D25"/>
+    <w:multiLevelType w:val="hybridMultilevel"/>
+    <w:tmpl w:val="97DC4764"/>
+    <w:lvl w:ilvl="0" w:tplc="DE0AC9F0">
+      <w:numFmt w:val="bullet"/>
+      <w:lvlText w:val="-"/>
+      <w:lvlJc w:val="left"/>
+      <w:pPr>
+        <w:ind w:left="720" w:hanging="360"/>
+      </w:pPr>
+      <w:rPr>
+        <w:rFonts w:ascii="sans serif" w:eastAsia="Times New Roman" w:hAnsi="sans serif" w:cs="Segoe UI" w:hint="default"/>
+      </w:rPr>
+    </w:lvl>
+    <w:lvl w:ilvl="1" w:tplc="10090003" w:tentative="1">
+      <w:start w:val="1"/>
+      <w:numFmt w:val="bullet"/>
+      <w:lvlText w:val="o"/>
+      <w:lvlJc w:val="left"/>
+      <w:pPr>
+        <w:ind w:left="1440" w:hanging="360"/>
+      </w:pPr>
+      <w:rPr>
+        <w:rFonts w:ascii="Courier New" w:hAnsi="Courier New" w:cs="Courier New" w:hint="default"/>
+      </w:rPr>
+    </w:lvl>
+    <w:lvl w:ilvl="2" w:tplc="10090005" w:tentative="1">
+      <w:start w:val="1"/>
+      <w:numFmt w:val="bullet"/>
+      <w:lvlText w:val=""/>
+      <w:lvlJc w:val="left"/>
+      <w:pPr>
+        <w:ind w:left="2160" w:hanging="360"/>
+      </w:pPr>
+      <w:rPr>
+        <w:rFonts w:ascii="Wingdings" w:hAnsi="Wingdings" w:hint="default"/>
+      </w:rPr>
+    </w:lvl>
+    <w:lvl w:ilvl="3" w:tplc="10090001" w:tentative="1">
+      <w:start w:val="1"/>
+      <w:numFmt w:val="bullet"/>
+      <w:lvlText w:val=""/>
+      <w:lvlJc w:val="left"/>
+      <w:pPr>
+        <w:ind w:left="2880" w:hanging="360"/>
+      </w:pPr>
+      <w:rPr>
+        <w:rFonts w:ascii="Symbol" w:hAnsi="Symbol" w:hint="default"/>
+      </w:rPr>
+    </w:lvl>
+    <w:lvl w:ilvl="4" w:tplc="10090003" w:tentative="1">
+      <w:start w:val="1"/>
+      <w:numFmt w:val="bullet"/>
+      <w:lvlText w:val="o"/>
+      <w:lvlJc w:val="left"/>
+      <w:pPr>
+        <w:ind w:left="3600" w:hanging="360"/>
+      </w:pPr>
+      <w:rPr>
+        <w:rFonts w:ascii="Courier New" w:hAnsi="Courier New" w:cs="Courier New" w:hint="default"/>
+      </w:rPr>
+    </w:lvl>
+    <w:lvl w:ilvl="5" w:tplc="10090005" w:tentative="1">
+      <w:start w:val="1"/>
+      <w:numFmt w:val="bullet"/>
+      <w:lvlText w:val=""/>
+      <w:lvlJc w:val="left"/>
+      <w:pPr>
+        <w:ind w:left="4320" w:hanging="360"/>
+      </w:pPr>
+      <w:rPr>
+        <w:rFonts w:ascii="Wingdings" w:hAnsi="Wingdings" w:hint="default"/>
+      </w:rPr>
+    </w:lvl>
+    <w:lvl w:ilvl="6" w:tplc="10090001" w:tentative="1">
+      <w:start w:val="1"/>
+      <w:numFmt w:val="bullet"/>
+      <w:lvlText w:val=""/>
+      <w:lvlJc w:val="left"/>
+      <w:pPr>
+        <w:ind w:left="5040" w:hanging="360"/>
+      </w:pPr>
+      <w:rPr>
+        <w:rFonts w:ascii="Symbol" w:hAnsi="Symbol" w:hint="default"/>
+      </w:rPr>
+    </w:lvl>
+    <w:lvl w:ilvl="7" w:tplc="10090003" w:tentative="1">
+      <w:start w:val="1"/>
+      <w:numFmt w:val="bullet"/>
+      <w:lvlText w:val="o"/>
+      <w:lvlJc w:val="left"/>
+      <w:pPr>
+        <w:ind w:left="5760" w:hanging="360"/>
+      </w:pPr>
+      <w:rPr>
+        <w:rFonts w:ascii="Courier New" w:hAnsi="Courier New" w:cs="Courier New" w:hint="default"/>
+      </w:rPr>
+    </w:lvl>
+    <w:lvl w:ilvl="8" w:tplc="10090005" w:tentative="1">
+      <w:start w:val="1"/>
+      <w:numFmt w:val="bullet"/>
+      <w:lvlText w:val=""/>
+      <w:lvlJc w:val="left"/>
+      <w:pPr>
+        <w:ind w:left="6480" w:hanging="360"/>
+      </w:pPr>
+      <w:rPr>
+        <w:rFonts w:ascii="Wingdings" w:hAnsi="Wingdings" w:hint="default"/>
+      </w:rPr>
+    </w:lvl>
+  </w:abstractNum>
   <w:num w:numId="1">
     <w:abstractNumId w:val="0"/>
+  </w:num>
+  <w:num w:numId="2">
+    <w:abstractNumId w:val="1"/>
   </w:num>
 </w:numbering>
 </file>
@@ -1302,7 +3286,7 @@
   <w:docDefaults>
     <w:rPrDefault>
       <w:rPr>
-        <w:rFonts w:asciiTheme="minorHAnsi" w:eastAsiaTheme="minorHAnsi" w:hAnsiTheme="minorHAnsi" w:cstheme="minorBidi"/>
+        <w:rFonts w:asciiTheme="minorHAnsi" w:eastAsia="Batang" w:hAnsiTheme="minorHAnsi" w:cstheme="minorBidi"/>
         <w:sz w:val="24"/>
         <w:szCs w:val="24"/>
         <w:lang w:val="en-CA" w:eastAsia="en-US" w:bidi="ar-SA"/>
@@ -1962,6 +3946,29 @@
     <w:uiPriority w:val="99"/>
     <w:rsid w:val="00F069C3"/>
   </w:style>
+  <w:style w:type="paragraph" w:styleId="NormalWeb">
+    <w:name w:val="Normal (Web)"/>
+    <w:basedOn w:val="Normal"/>
+    <w:uiPriority w:val="99"/>
+    <w:semiHidden/>
+    <w:unhideWhenUsed/>
+    <w:rsid w:val="00AB4B4E"/>
+    <w:pPr>
+      <w:spacing w:before="100" w:beforeAutospacing="1" w:after="100" w:afterAutospacing="1"/>
+    </w:pPr>
+    <w:rPr>
+      <w:rFonts w:ascii="Times New Roman" w:eastAsia="Times New Roman" w:hAnsi="Times New Roman" w:cs="Times New Roman"/>
+      <w:lang w:eastAsia="ko-KR"/>
+    </w:rPr>
+  </w:style>
+  <w:style w:type="paragraph" w:styleId="Bibliography">
+    <w:name w:val="Bibliography"/>
+    <w:basedOn w:val="Normal"/>
+    <w:next w:val="Normal"/>
+    <w:uiPriority w:val="37"/>
+    <w:unhideWhenUsed/>
+    <w:rsid w:val="00A66862"/>
+  </w:style>
 </w:styles>
 </file>
 
@@ -2271,10 +4278,40 @@
 </CoverPageProperties>
 </file>
 
+<file path=customXml/item2.xml><?xml version="1.0" encoding="utf-8"?>
+<b:Sources xmlns:b="http://schemas.openxmlformats.org/officeDocument/2006/bibliography" xmlns="http://schemas.openxmlformats.org/officeDocument/2006/bibliography" SelectedStyle="\APASixthEditionOfficeOnline.xsl" StyleName="APA" Version="6">
+  <b:Source>
+    <b:Tag>CBC</b:Tag>
+    <b:SourceType>InternetSite</b:SourceType>
+    <b:Guid>{12BF5C08-5C1C-4A76-8993-08401098BFE5}</b:Guid>
+    <b:Author>
+      <b:Author>
+        <b:Corporate>CBC Gem</b:Corporate>
+      </b:Author>
+    </b:Author>
+    <b:Title>Dragons' Den, Season10 Ep08</b:Title>
+    <b:InternetSiteTitle>gem.cbc.ca</b:InternetSiteTitle>
+    <b:Year>2015</b:Year>
+    <b:Month>12</b:Month>
+    <b:Day>2</b:Day>
+    <b:URL>https://gem.cbc.ca/media/dragons-den/s10e08</b:URL>
+    <b:RefOrder>1</b:RefOrder>
+  </b:Source>
+</b:Sources>
+</file>
+
 <file path=customXml/itemProps1.xml><?xml version="1.0" encoding="utf-8"?>
 <ds:datastoreItem xmlns:ds="http://schemas.openxmlformats.org/officeDocument/2006/customXml" ds:itemID="{55AF091B-3C7A-41E3-B477-F2FDAA23CFDA}">
   <ds:schemaRefs>
     <ds:schemaRef ds:uri="http://schemas.microsoft.com/office/2006/coverPageProps"/>
   </ds:schemaRefs>
 </ds:datastoreItem>
+</file>
+
+<file path=customXml/itemProps2.xml><?xml version="1.0" encoding="utf-8"?>
+<ds:datastoreItem xmlns:ds="http://schemas.openxmlformats.org/officeDocument/2006/customXml" ds:itemID="{62D90CA5-A7F4-4132-B62F-395AA61F279E}">
+  <ds:schemaRefs>
+    <ds:schemaRef ds:uri="http://schemas.openxmlformats.org/officeDocument/2006/bibliography"/>
+  </ds:schemaRefs>
+</ds:datastoreItem>
 </file>
</xml_diff>